<commit_message>
add part of static mode info
</commit_message>
<xml_diff>
--- a/Report/ВКР.docx
+++ b/Report/ВКР.docx
@@ -256,6 +256,7 @@
         <w:br/>
         <w:t xml:space="preserve">стендом испытательным </w:t>
       </w:r>
+      <w:proofErr w:type="spellStart"/>
       <w:r>
         <w:rPr>
           <w:b/>
@@ -274,7 +275,18 @@
           <w:sz w:val="28"/>
           <w:szCs w:val="28"/>
         </w:rPr>
-        <w:t>м (СИГ).</w:t>
+        <w:t>м</w:t>
+      </w:r>
+      <w:proofErr w:type="spellEnd"/>
+      <w:r>
+        <w:rPr>
+          <w:b/>
+          <w:bCs/>
+          <w:iCs/>
+          <w:sz w:val="28"/>
+          <w:szCs w:val="28"/>
+        </w:rPr>
+        <w:t xml:space="preserve"> (СИГ).</w:t>
       </w:r>
     </w:p>
     <w:bookmarkEnd w:id="0"/>
@@ -461,6 +473,7 @@
         </w:rPr>
         <w:tab/>
       </w:r>
+      <w:proofErr w:type="spellStart"/>
       <w:r>
         <w:rPr>
           <w:sz w:val="28"/>
@@ -496,6 +509,7 @@
         </w:rPr>
         <w:t>Симоновский</w:t>
       </w:r>
+      <w:proofErr w:type="spellEnd"/>
     </w:p>
     <w:p>
       <w:pPr>
@@ -568,8 +582,17 @@
           <w:sz w:val="28"/>
           <w:szCs w:val="28"/>
         </w:rPr>
-        <w:t>Г.С. Васильянов</w:t>
-      </w:r>
+        <w:t xml:space="preserve">Г.С. </w:t>
+      </w:r>
+      <w:proofErr w:type="spellStart"/>
+      <w:r>
+        <w:rPr>
+          <w:sz w:val="28"/>
+          <w:szCs w:val="28"/>
+        </w:rPr>
+        <w:t>Васильянов</w:t>
+      </w:r>
+      <w:proofErr w:type="spellEnd"/>
     </w:p>
     <w:p>
       <w:pPr>
@@ -728,7 +751,14 @@
           <w:sz w:val="28"/>
           <w:szCs w:val="28"/>
         </w:rPr>
-        <w:t>2024</w:t>
+        <w:t>202</w:t>
+      </w:r>
+      <w:r>
+        <w:rPr>
+          <w:sz w:val="28"/>
+          <w:szCs w:val="28"/>
+        </w:rPr>
+        <w:t>4</w:t>
       </w:r>
     </w:p>
     <w:p>
@@ -835,7 +865,15 @@
           <w:sz w:val="28"/>
           <w:szCs w:val="28"/>
         </w:rPr>
-        <w:t xml:space="preserve">студенту группы  </w:t>
+        <w:t xml:space="preserve">студенту </w:t>
+      </w:r>
+      <w:proofErr w:type="gramStart"/>
+      <w:r>
+        <w:rPr>
+          <w:sz w:val="28"/>
+          <w:szCs w:val="28"/>
+        </w:rPr>
+        <w:t xml:space="preserve">группы  </w:t>
       </w:r>
       <w:r>
         <w:rPr>
@@ -843,7 +881,16 @@
           <w:szCs w:val="28"/>
           <w:u w:val="single"/>
         </w:rPr>
-        <w:t>5130901/10101</w:t>
+        <w:t>5130901</w:t>
+      </w:r>
+      <w:proofErr w:type="gramEnd"/>
+      <w:r>
+        <w:rPr>
+          <w:sz w:val="28"/>
+          <w:szCs w:val="28"/>
+          <w:u w:val="single"/>
+        </w:rPr>
+        <w:t>/10101</w:t>
       </w:r>
       <w:r>
         <w:rPr>
@@ -876,7 +923,25 @@
           <w:sz w:val="24"/>
           <w:szCs w:val="24"/>
         </w:rPr>
-        <w:t>(номер группы)                    (фамилия, имя, отчество)</w:t>
+        <w:t xml:space="preserve">(номер </w:t>
+      </w:r>
+      <w:proofErr w:type="gramStart"/>
+      <w:r>
+        <w:rPr>
+          <w:i/>
+          <w:sz w:val="24"/>
+          <w:szCs w:val="24"/>
+        </w:rPr>
+        <w:t xml:space="preserve">группы)   </w:t>
+      </w:r>
+      <w:proofErr w:type="gramEnd"/>
+      <w:r>
+        <w:rPr>
+          <w:i/>
+          <w:sz w:val="24"/>
+          <w:szCs w:val="24"/>
+        </w:rPr>
+        <w:t xml:space="preserve">                 (фамилия, имя, отчество)</w:t>
       </w:r>
     </w:p>
     <w:p>
@@ -922,7 +987,25 @@
           <w:szCs w:val="28"/>
           <w:u w:val="single"/>
         </w:rPr>
-        <w:t>Разработка программного обеспечения для системы управления стендом испытательным гидробарическим (СИГ).</w:t>
+        <w:t xml:space="preserve">Разработка программного обеспечения для системы управления стендом испытательным </w:t>
+      </w:r>
+      <w:proofErr w:type="spellStart"/>
+      <w:r>
+        <w:rPr>
+          <w:sz w:val="28"/>
+          <w:szCs w:val="28"/>
+          <w:u w:val="single"/>
+        </w:rPr>
+        <w:t>гидробарическим</w:t>
+      </w:r>
+      <w:proofErr w:type="spellEnd"/>
+      <w:r>
+        <w:rPr>
+          <w:sz w:val="28"/>
+          <w:szCs w:val="28"/>
+          <w:u w:val="single"/>
+        </w:rPr>
+        <w:t xml:space="preserve"> (СИГ).</w:t>
       </w:r>
       <w:r>
         <w:rPr>
@@ -961,17 +1044,38 @@
           <w:sz w:val="28"/>
           <w:szCs w:val="28"/>
         </w:rPr>
-        <w:t>2. Срок сдачи студентом законченной работы:</w:t>
-      </w:r>
+        <w:t xml:space="preserve">2. Срок сдачи студентом законченной </w:t>
+      </w:r>
+      <w:proofErr w:type="gramStart"/>
       <w:r>
         <w:rPr>
           <w:b/>
           <w:i/>
           <w:sz w:val="28"/>
           <w:szCs w:val="28"/>
+        </w:rPr>
+        <w:t>работы:</w:t>
+      </w:r>
+      <w:r>
+        <w:rPr>
+          <w:b/>
+          <w:i/>
+          <w:sz w:val="28"/>
+          <w:szCs w:val="28"/>
           <w:u w:val="single"/>
         </w:rPr>
-        <w:t xml:space="preserve">    </w:t>
+        <w:t xml:space="preserve">   </w:t>
+      </w:r>
+      <w:proofErr w:type="gramEnd"/>
+      <w:r>
+        <w:rPr>
+          <w:b/>
+          <w:i/>
+          <w:sz w:val="28"/>
+          <w:szCs w:val="28"/>
+          <w:u w:val="single"/>
+        </w:rPr>
+        <w:t xml:space="preserve"> </w:t>
       </w:r>
       <w:r>
         <w:rPr>
@@ -1000,7 +1104,6 @@
         <w:rPr>
           <w:sz w:val="28"/>
           <w:szCs w:val="28"/>
-          <w:u w:val="single"/>
         </w:rPr>
       </w:pPr>
       <w:r>
@@ -1030,43 +1133,32 @@
         <w:rPr>
           <w:sz w:val="28"/>
           <w:szCs w:val="28"/>
-          <w:u w:val="single"/>
-        </w:rPr>
-        <w:tab/>
-      </w:r>
-    </w:p>
-    <w:p>
-      <w:pPr>
-        <w:tabs>
-          <w:tab w:val="right" w:pos="9639"/>
-        </w:tabs>
-        <w:suppressAutoHyphens w:val="0"/>
-        <w:rPr>
-          <w:sz w:val="28"/>
-          <w:szCs w:val="28"/>
-          <w:u w:val="single"/>
-        </w:rPr>
-      </w:pPr>
-      <w:r>
-        <w:rPr>
-          <w:sz w:val="28"/>
-          <w:szCs w:val="28"/>
-          <w:u w:val="single"/>
-        </w:rPr>
-        <w:tab/>
-      </w:r>
-    </w:p>
-    <w:p>
-      <w:pPr>
-        <w:tabs>
-          <w:tab w:val="right" w:pos="9639"/>
-        </w:tabs>
-        <w:suppressAutoHyphens w:val="0"/>
-        <w:rPr>
-          <w:sz w:val="28"/>
-          <w:szCs w:val="28"/>
-        </w:rPr>
-      </w:pPr>
+        </w:rPr>
+        <w:t xml:space="preserve">Управляющее устройство – ПР200, среда разработки </w:t>
+      </w:r>
+      <w:r>
+        <w:rPr>
+          <w:sz w:val="28"/>
+          <w:szCs w:val="28"/>
+          <w:lang w:val="en-US"/>
+        </w:rPr>
+        <w:t>OWEN</w:t>
+      </w:r>
+      <w:r>
+        <w:rPr>
+          <w:sz w:val="28"/>
+          <w:szCs w:val="28"/>
+        </w:rPr>
+        <w:t xml:space="preserve"> </w:t>
+      </w:r>
+      <w:r>
+        <w:rPr>
+          <w:sz w:val="28"/>
+          <w:szCs w:val="28"/>
+          <w:lang w:val="en-US"/>
+        </w:rPr>
+        <w:t>Logic</w:t>
+      </w:r>
       <w:r>
         <w:rPr>
           <w:sz w:val="28"/>
@@ -1113,17 +1205,24 @@
         <w:rPr>
           <w:sz w:val="28"/>
           <w:szCs w:val="28"/>
-          <w:highlight w:val="yellow"/>
-        </w:rPr>
-        <w:t xml:space="preserve">основная часть </w:t>
-      </w:r>
-      <w:r>
-        <w:rPr>
-          <w:sz w:val="26"/>
-          <w:szCs w:val="26"/>
-          <w:highlight w:val="yellow"/>
-        </w:rPr>
-        <w:t>(раскрывается структура основной части)</w:t>
+        </w:rPr>
+        <w:t xml:space="preserve">сведенья </w:t>
+      </w:r>
+      <w:proofErr w:type="gramStart"/>
+      <w:r>
+        <w:rPr>
+          <w:sz w:val="28"/>
+          <w:szCs w:val="28"/>
+        </w:rPr>
+        <w:t>о устройстве</w:t>
+      </w:r>
+      <w:proofErr w:type="gramEnd"/>
+      <w:r>
+        <w:rPr>
+          <w:sz w:val="28"/>
+          <w:szCs w:val="28"/>
+        </w:rPr>
+        <w:t>, обзор технического задания, разработка ручного режима и построение модели, основываясь на полученных данных</w:t>
       </w:r>
       <w:r>
         <w:rPr>
@@ -1255,7 +1354,17 @@
           <w:sz w:val="28"/>
           <w:szCs w:val="28"/>
         </w:rPr>
-        <w:t>6. Консультанты</w:t>
+        <w:t xml:space="preserve">6. </w:t>
+      </w:r>
+      <w:proofErr w:type="gramStart"/>
+      <w:r>
+        <w:rPr>
+          <w:b/>
+          <w:i/>
+          <w:sz w:val="28"/>
+          <w:szCs w:val="28"/>
+        </w:rPr>
+        <w:t>Консультанты</w:t>
       </w:r>
       <w:r>
         <w:rPr>
@@ -1278,7 +1387,16 @@
           <w:szCs w:val="28"/>
           <w:u w:val="single"/>
         </w:rPr>
-        <w:t>Лавров Алексей Александрович</w:t>
+        <w:t>Лавров</w:t>
+      </w:r>
+      <w:proofErr w:type="gramEnd"/>
+      <w:r>
+        <w:rPr>
+          <w:sz w:val="28"/>
+          <w:szCs w:val="28"/>
+          <w:u w:val="single"/>
+        </w:rPr>
+        <w:t xml:space="preserve"> Алексей Александрович</w:t>
       </w:r>
       <w:r>
         <w:rPr>
@@ -1401,55 +1519,107 @@
           <w:sz w:val="24"/>
           <w:szCs w:val="24"/>
         </w:rPr>
-        <w:t>(подпись)                             (инициалы, фамилия)</w:t>
-      </w:r>
-    </w:p>
-    <w:p>
-      <w:pPr>
-        <w:suppressAutoHyphens w:val="0"/>
-        <w:rPr>
-          <w:sz w:val="28"/>
-          <w:szCs w:val="28"/>
-        </w:rPr>
-      </w:pPr>
-      <w:r>
-        <w:rPr>
-          <w:sz w:val="28"/>
-          <w:szCs w:val="28"/>
-        </w:rPr>
-        <w:t xml:space="preserve">Задание принял к исполнению  _____________         </w:t>
-      </w:r>
-      <w:r>
-        <w:rPr>
-          <w:sz w:val="28"/>
-          <w:szCs w:val="28"/>
-          <w:u w:val="single"/>
-        </w:rPr>
-        <w:t>Д.Л. Симоновский</w:t>
-      </w:r>
-    </w:p>
-    <w:p>
-      <w:pPr>
-        <w:suppressAutoHyphens w:val="0"/>
-        <w:rPr>
-          <w:sz w:val="24"/>
-          <w:szCs w:val="24"/>
-        </w:rPr>
-      </w:pPr>
-      <w:r>
-        <w:rPr>
-          <w:sz w:val="28"/>
-          <w:szCs w:val="28"/>
-        </w:rPr>
-        <w:t xml:space="preserve">                                                     </w:t>
-      </w:r>
+        <w:t>(</w:t>
+      </w:r>
+      <w:proofErr w:type="gramStart"/>
       <w:r>
         <w:rPr>
           <w:i/>
           <w:sz w:val="24"/>
           <w:szCs w:val="24"/>
         </w:rPr>
-        <w:t>(подпись студента)          (инициалы, фамилия)</w:t>
+        <w:t xml:space="preserve">подпись)   </w:t>
+      </w:r>
+      <w:proofErr w:type="gramEnd"/>
+      <w:r>
+        <w:rPr>
+          <w:i/>
+          <w:sz w:val="24"/>
+          <w:szCs w:val="24"/>
+        </w:rPr>
+        <w:t xml:space="preserve">                          (инициалы, фамилия)</w:t>
+      </w:r>
+    </w:p>
+    <w:p>
+      <w:pPr>
+        <w:suppressAutoHyphens w:val="0"/>
+        <w:rPr>
+          <w:sz w:val="28"/>
+          <w:szCs w:val="28"/>
+        </w:rPr>
+      </w:pPr>
+      <w:r>
+        <w:rPr>
+          <w:sz w:val="28"/>
+          <w:szCs w:val="28"/>
+        </w:rPr>
+        <w:t xml:space="preserve">Задание принял к </w:t>
+      </w:r>
+      <w:proofErr w:type="gramStart"/>
+      <w:r>
+        <w:rPr>
+          <w:sz w:val="28"/>
+          <w:szCs w:val="28"/>
+        </w:rPr>
+        <w:t>исполнению  _</w:t>
+      </w:r>
+      <w:proofErr w:type="gramEnd"/>
+      <w:r>
+        <w:rPr>
+          <w:sz w:val="28"/>
+          <w:szCs w:val="28"/>
+        </w:rPr>
+        <w:t xml:space="preserve">____________         </w:t>
+      </w:r>
+      <w:r>
+        <w:rPr>
+          <w:sz w:val="28"/>
+          <w:szCs w:val="28"/>
+          <w:u w:val="single"/>
+        </w:rPr>
+        <w:t>Д.Л. Симоновский</w:t>
+      </w:r>
+    </w:p>
+    <w:p>
+      <w:pPr>
+        <w:suppressAutoHyphens w:val="0"/>
+        <w:rPr>
+          <w:sz w:val="24"/>
+          <w:szCs w:val="24"/>
+        </w:rPr>
+      </w:pPr>
+      <w:r>
+        <w:rPr>
+          <w:sz w:val="28"/>
+          <w:szCs w:val="28"/>
+        </w:rPr>
+        <w:t xml:space="preserve">                                                     </w:t>
+      </w:r>
+      <w:r>
+        <w:rPr>
+          <w:i/>
+          <w:sz w:val="24"/>
+          <w:szCs w:val="24"/>
+        </w:rPr>
+        <w:t xml:space="preserve">(подпись </w:t>
+      </w:r>
+      <w:proofErr w:type="gramStart"/>
+      <w:r>
+        <w:rPr>
+          <w:i/>
+          <w:sz w:val="24"/>
+          <w:szCs w:val="24"/>
+        </w:rPr>
+        <w:t xml:space="preserve">студента)   </w:t>
+      </w:r>
+      <w:proofErr w:type="gramEnd"/>
+      <w:r>
+        <w:rPr>
+          <w:i/>
+          <w:sz w:val="24"/>
+          <w:szCs w:val="24"/>
+        </w:rPr>
+        <w:t xml:space="preserve">       (инициалы, фамилия)</w:t>
       </w:r>
     </w:p>
     <w:p>
@@ -5246,48 +5416,20 @@
           <w:szCs w:val="24"/>
           <w:lang w:eastAsia="ru-RU"/>
         </w:rPr>
-        <w:t xml:space="preserve">СИГ - </w:t>
-      </w:r>
-      <w:r>
-        <w:rPr>
-          <w:rFonts w:eastAsia="DengXian"/>
-          <w:kern w:val="2"/>
-          <w:sz w:val="28"/>
-          <w:szCs w:val="24"/>
-          <w:lang w:eastAsia="ru-RU"/>
-        </w:rPr>
-        <w:t>стенд испытательн</w:t>
-      </w:r>
-      <w:r>
-        <w:rPr>
-          <w:rFonts w:eastAsia="DengXian"/>
-          <w:kern w:val="2"/>
-          <w:sz w:val="28"/>
-          <w:szCs w:val="24"/>
-          <w:lang w:eastAsia="ru-RU"/>
-        </w:rPr>
-        <w:t>ый</w:t>
-      </w:r>
-      <w:r>
-        <w:rPr>
-          <w:rFonts w:eastAsia="DengXian"/>
-          <w:kern w:val="2"/>
-          <w:sz w:val="28"/>
-          <w:szCs w:val="24"/>
-          <w:lang w:eastAsia="ru-RU"/>
-        </w:rPr>
-        <w:t xml:space="preserve"> гидробарическ</w:t>
-      </w:r>
-      <w:r>
-        <w:rPr>
-          <w:rFonts w:eastAsia="DengXian"/>
-          <w:kern w:val="2"/>
-          <w:sz w:val="28"/>
-          <w:szCs w:val="24"/>
-          <w:lang w:eastAsia="ru-RU"/>
-        </w:rPr>
-        <w:t>ий</w:t>
-      </w:r>
+        <w:t xml:space="preserve">СИГ - стенд испытательный </w:t>
+      </w:r>
+      <w:proofErr w:type="spellStart"/>
+      <w:r>
+        <w:rPr>
+          <w:rFonts w:eastAsia="DengXian"/>
+          <w:kern w:val="2"/>
+          <w:sz w:val="28"/>
+          <w:szCs w:val="24"/>
+          <w:lang w:eastAsia="ru-RU"/>
+        </w:rPr>
+        <w:t>гидробарический</w:t>
+      </w:r>
+      <w:proofErr w:type="spellEnd"/>
       <w:r>
         <w:rPr>
           <w:rFonts w:eastAsia="DengXian"/>
@@ -5362,7 +5504,7 @@
           <w:sz w:val="28"/>
           <w:lang w:eastAsia="ru-RU"/>
         </w:rPr>
-        <w:t>например,</w:t>
+        <w:t>например</w:t>
       </w:r>
       <w:r>
         <w:rPr>
@@ -5872,10 +6014,7 @@
       </w:r>
       <w:r>
         <w:lastRenderedPageBreak/>
-        <w:t xml:space="preserve">ёмкости, после чего оператор будет осуществлять его сброс, путем открытия соответствующего клапана. </w:t>
-      </w:r>
-      <w:r>
-        <w:t>Более подробно данный режим будет рассмотрен в соответствующем разделе</w:t>
+        <w:t>ёмкости, после чего оператор будет осуществлять его сброс, путем открытия соответствующего клапана. Более подробно данный режим будет рассмотрен в соответствующем разделе</w:t>
       </w:r>
       <w:r>
         <w:t xml:space="preserve"> </w:t>
@@ -5922,10 +6061,7 @@
         <w:t>реализуется возможность ступенчатого повышения давления до заданного значения с удержанием на каждой ступени в течение определенного времени при заданной скорости набора давления. Динамический режим обеспечивает плавное увеличение давления до целевого уровня с его последующей стабилизацией на заданный промежуток времени, также при заранее установленной скорости набора давления.</w:t>
       </w:r>
       <w:r>
-        <w:t xml:space="preserve"> Таким образом испытуемое устройство получится проверить, как оно справляется с длительным нахождением под определенным давлением. </w:t>
-      </w:r>
-      <w:r>
-        <w:t>Более подробно данный режим будет рассмотрен в соответствующем разделе</w:t>
+        <w:t xml:space="preserve"> Таким образом испытуемое устройство получится проверить, как оно справляется с длительным нахождением под определенным давлением. Более подробно данный режим будет рассмотрен в соответствующем разделе</w:t>
       </w:r>
       <w:r>
         <w:t xml:space="preserve"> </w:t>
@@ -6725,7 +6861,7 @@
           <w:kern w:val="2"/>
           <w:sz w:val="28"/>
           <w:szCs w:val="24"/>
-          <w:lang w:val="en-US" w:eastAsia="ru-RU"/>
+          <w:lang w:eastAsia="ru-RU"/>
         </w:rPr>
       </w:pPr>
       <w:r>
@@ -6811,37 +6947,7 @@
           <w:szCs w:val="24"/>
           <w:lang w:eastAsia="ru-RU"/>
         </w:rPr>
-        <w:t xml:space="preserve">Рис. </w:t>
-      </w:r>
-      <w:r>
-        <w:rPr>
-          <w:rFonts w:eastAsia="DengXian"/>
-          <w:kern w:val="2"/>
-          <w:sz w:val="28"/>
-          <w:szCs w:val="24"/>
-          <w:lang w:eastAsia="ru-RU"/>
-        </w:rPr>
-        <w:t>2.1</w:t>
-      </w:r>
-      <w:r>
-        <w:rPr>
-          <w:rFonts w:eastAsia="DengXian"/>
-          <w:kern w:val="2"/>
-          <w:sz w:val="28"/>
-          <w:szCs w:val="24"/>
-          <w:lang w:eastAsia="ru-RU"/>
-        </w:rPr>
-        <w:t>.</w:t>
-      </w:r>
-      <w:r>
-        <w:rPr>
-          <w:rFonts w:eastAsia="DengXian"/>
-          <w:kern w:val="2"/>
-          <w:sz w:val="28"/>
-          <w:szCs w:val="24"/>
-          <w:lang w:eastAsia="ru-RU"/>
-        </w:rPr>
-        <w:t>1</w:t>
+        <w:t>Рис. 2.1.1</w:t>
       </w:r>
       <w:r>
         <w:rPr>
@@ -7178,8 +7284,20 @@
           <w:szCs w:val="24"/>
           <w:lang w:eastAsia="ru-RU"/>
         </w:rPr>
-        <w:t>Во-первых, оборудование компании Owen</w:t>
-      </w:r>
+        <w:t xml:space="preserve">Во-первых, оборудование компании </w:t>
+      </w:r>
+      <w:proofErr w:type="spellStart"/>
+      <w:r>
+        <w:rPr>
+          <w:rFonts w:eastAsia="DengXian"/>
+          <w:kern w:val="2"/>
+          <w:sz w:val="28"/>
+          <w:szCs w:val="24"/>
+          <w:lang w:eastAsia="ru-RU"/>
+        </w:rPr>
+        <w:t>Owen</w:t>
+      </w:r>
+      <w:proofErr w:type="spellEnd"/>
       <w:r>
         <w:rPr>
           <w:rFonts w:eastAsia="DengXian"/>
@@ -7228,7 +7346,29 @@
           <w:szCs w:val="24"/>
           <w:lang w:eastAsia="ru-RU"/>
         </w:rPr>
-        <w:t xml:space="preserve"> широко доступно на российском рынке, что делает его приобретение и поддержку простыми. Owen — это отечественная компания, которая разрабатывает и производит средства автоматизации. Это особенно важно в условиях, когда импорт оборудования может быть затруднён. </w:t>
+        <w:t xml:space="preserve"> широко доступно на российском рынке, что делает его приобретение и поддержку простыми. </w:t>
+      </w:r>
+      <w:proofErr w:type="spellStart"/>
+      <w:r>
+        <w:rPr>
+          <w:rFonts w:eastAsia="DengXian"/>
+          <w:kern w:val="2"/>
+          <w:sz w:val="28"/>
+          <w:szCs w:val="24"/>
+          <w:lang w:eastAsia="ru-RU"/>
+        </w:rPr>
+        <w:t>Owen</w:t>
+      </w:r>
+      <w:proofErr w:type="spellEnd"/>
+      <w:r>
+        <w:rPr>
+          <w:rFonts w:eastAsia="DengXian"/>
+          <w:kern w:val="2"/>
+          <w:sz w:val="28"/>
+          <w:szCs w:val="24"/>
+          <w:lang w:eastAsia="ru-RU"/>
+        </w:rPr>
+        <w:t xml:space="preserve"> — это отечественная компания, которая разрабатывает и производит средства автоматизации. Это особенно важно в условиях, когда импорт оборудования может быть затруднён. </w:t>
       </w:r>
     </w:p>
     <w:p>
@@ -7274,7 +7414,29 @@
           <w:szCs w:val="24"/>
           <w:lang w:eastAsia="ru-RU"/>
         </w:rPr>
-        <w:t xml:space="preserve"> работа с оборудованием Owen становится намного легче, а решение возможных проблем занимает меньше времени. </w:t>
+        <w:t xml:space="preserve"> работа с оборудованием </w:t>
+      </w:r>
+      <w:proofErr w:type="spellStart"/>
+      <w:r>
+        <w:rPr>
+          <w:rFonts w:eastAsia="DengXian"/>
+          <w:kern w:val="2"/>
+          <w:sz w:val="28"/>
+          <w:szCs w:val="24"/>
+          <w:lang w:eastAsia="ru-RU"/>
+        </w:rPr>
+        <w:t>Owen</w:t>
+      </w:r>
+      <w:proofErr w:type="spellEnd"/>
+      <w:r>
+        <w:rPr>
+          <w:rFonts w:eastAsia="DengXian"/>
+          <w:kern w:val="2"/>
+          <w:sz w:val="28"/>
+          <w:szCs w:val="24"/>
+          <w:lang w:eastAsia="ru-RU"/>
+        </w:rPr>
+        <w:t xml:space="preserve"> становится намного легче, а решение возможных проблем занимает меньше времени. </w:t>
       </w:r>
     </w:p>
     <w:p>
@@ -8009,7 +8171,27 @@
           <w:szCs w:val="24"/>
           <w:lang w:eastAsia="ru-RU"/>
         </w:rPr>
-        <w:t xml:space="preserve">при помощи козлового крана. Перед демонтажем крышки, проводиться демонтаж шпилек с крышки. </w:t>
+        <w:t xml:space="preserve">при помощи козлового крана. </w:t>
+      </w:r>
+      <w:r>
+        <w:rPr>
+          <w:rFonts w:eastAsia="DengXian"/>
+          <w:kern w:val="2"/>
+          <w:sz w:val="28"/>
+          <w:szCs w:val="24"/>
+          <w:lang w:eastAsia="ru-RU"/>
+        </w:rPr>
+        <w:t>Перед демонтажем крышки</w:t>
+      </w:r>
+      <w:r>
+        <w:rPr>
+          <w:rFonts w:eastAsia="DengXian"/>
+          <w:kern w:val="2"/>
+          <w:sz w:val="28"/>
+          <w:szCs w:val="24"/>
+          <w:lang w:eastAsia="ru-RU"/>
+        </w:rPr>
+        <w:t xml:space="preserve"> проводиться демонтаж шпилек с крышки. </w:t>
       </w:r>
     </w:p>
     <w:p>
@@ -8537,7 +8719,27 @@
           <w:szCs w:val="24"/>
           <w:lang w:eastAsia="ru-RU"/>
         </w:rPr>
-        <w:t>, что видно по схеме т.к. Н3 подает воду в Н1.</w:t>
+        <w:t xml:space="preserve">, что видно по схеме </w:t>
+      </w:r>
+      <w:r>
+        <w:rPr>
+          <w:rFonts w:eastAsia="DengXian"/>
+          <w:kern w:val="2"/>
+          <w:sz w:val="28"/>
+          <w:szCs w:val="24"/>
+          <w:lang w:eastAsia="ru-RU"/>
+        </w:rPr>
+        <w:t>т. к.</w:t>
+      </w:r>
+      <w:r>
+        <w:rPr>
+          <w:rFonts w:eastAsia="DengXian"/>
+          <w:kern w:val="2"/>
+          <w:sz w:val="28"/>
+          <w:szCs w:val="24"/>
+          <w:lang w:eastAsia="ru-RU"/>
+        </w:rPr>
+        <w:t xml:space="preserve"> Н3 подает воду в Н1.</w:t>
       </w:r>
       <w:r>
         <w:rPr>
@@ -9548,7 +9750,7 @@
           <w:kern w:val="2"/>
           <w:sz w:val="28"/>
           <w:szCs w:val="24"/>
-          <w:lang w:val="en-US" w:eastAsia="ru-RU"/>
+          <w:lang w:eastAsia="ru-RU"/>
         </w:rPr>
       </w:pPr>
       <w:r>
@@ -10103,13 +10305,7 @@
         </w:numPr>
       </w:pPr>
       <w:r>
-        <w:t xml:space="preserve">Конечное давление </w:t>
-      </w:r>
-      <w:r>
-        <w:t>—</w:t>
-      </w:r>
-      <w:r>
-        <w:t xml:space="preserve"> давление, которое показывает до какого значения необходимо выполнять набор.</w:t>
+        <w:t>Конечное давление — давление, которое показывает до какого значения необходимо выполнять набор.</w:t>
       </w:r>
     </w:p>
     <w:p>
@@ -10148,10 +10344,7 @@
         <w:t xml:space="preserve">Время удержания </w:t>
       </w:r>
       <w:r>
-        <w:t>—</w:t>
-      </w:r>
-      <w:r>
-        <w:t xml:space="preserve"> то, сколько необходимо удерживать конечное давление до выключения режима.</w:t>
+        <w:t>— то, сколько необходимо удерживать конечное давление до выключения режима.</w:t>
       </w:r>
     </w:p>
     <w:p>
@@ -10404,7 +10597,7 @@
           <w:kern w:val="2"/>
           <w:sz w:val="28"/>
           <w:szCs w:val="24"/>
-          <w:lang w:eastAsia="ru-RU"/>
+          <w:lang w:val="en-US" w:eastAsia="ru-RU"/>
         </w:rPr>
       </w:pPr>
       <w:r>
@@ -10467,6 +10660,22 @@
         </w:rPr>
         <w:t>:</w:t>
       </w:r>
+    </w:p>
+    <w:p>
+      <w:pPr>
+        <w:suppressAutoHyphens w:val="0"/>
+        <w:spacing w:line="360" w:lineRule="auto"/>
+        <w:ind w:firstLine="567"/>
+        <w:contextualSpacing/>
+        <w:jc w:val="both"/>
+        <w:rPr>
+          <w:rFonts w:eastAsia="DengXian"/>
+          <w:kern w:val="2"/>
+          <w:sz w:val="28"/>
+          <w:szCs w:val="24"/>
+          <w:lang w:val="en-US" w:eastAsia="ru-RU"/>
+        </w:rPr>
+      </w:pPr>
     </w:p>
     <w:p>
       <w:pPr>
@@ -10488,7 +10697,7 @@
         </w:rPr>
         <w:lastRenderedPageBreak/>
         <w:drawing>
-          <wp:inline distT="0" distB="0" distL="0" distR="0" wp14:anchorId="4E736E74" wp14:editId="5CB3B3A9">
+          <wp:inline distT="0" distB="0" distL="0" distR="0" wp14:anchorId="4E736E74" wp14:editId="4F6B4FE0">
             <wp:extent cx="5760000" cy="2739956"/>
             <wp:effectExtent l="0" t="0" r="0" b="3810"/>
             <wp:docPr id="2120634361" name="Рисунок 3"/>
@@ -10675,16 +10884,7 @@
           <w:sz w:val="28"/>
           <w:szCs w:val="28"/>
         </w:rPr>
-        <w:t xml:space="preserve"> График – результат </w:t>
-      </w:r>
-      <w:r>
-        <w:rPr>
-          <w:i w:val="0"/>
-          <w:iCs w:val="0"/>
-          <w:sz w:val="28"/>
-          <w:szCs w:val="28"/>
-        </w:rPr>
-        <w:t>нескольких циклов в циклическом режиме</w:t>
+        <w:t xml:space="preserve"> График – результат нескольких циклов в циклическом режиме</w:t>
       </w:r>
       <w:r>
         <w:rPr>
@@ -10759,17 +10959,7 @@
           <w:szCs w:val="24"/>
           <w:lang w:eastAsia="ru-RU"/>
         </w:rPr>
-        <w:t xml:space="preserve">, также, как и скорость сброса, поскольку К4 </w:t>
-      </w:r>
-      <w:r>
-        <w:rPr>
-          <w:rFonts w:eastAsia="DengXian"/>
-          <w:kern w:val="2"/>
-          <w:sz w:val="28"/>
-          <w:szCs w:val="24"/>
-          <w:lang w:eastAsia="ru-RU"/>
-        </w:rPr>
-        <w:t>(</w:t>
+        <w:t>, также, как и скорость сброса, поскольку К4 (</w:t>
       </w:r>
       <w:r>
         <w:rPr>
@@ -10862,27 +11052,37 @@
           <w:szCs w:val="24"/>
           <w:lang w:eastAsia="ru-RU"/>
         </w:rPr>
-        <w:t>.)</w:t>
-      </w:r>
-      <w:r>
-        <w:rPr>
-          <w:rFonts w:eastAsia="DengXian"/>
-          <w:kern w:val="2"/>
-          <w:sz w:val="28"/>
-          <w:szCs w:val="24"/>
-          <w:lang w:eastAsia="ru-RU"/>
-        </w:rPr>
-        <w:t xml:space="preserve"> является ручным клапаном. </w:t>
-      </w:r>
-      <w:r>
-        <w:rPr>
-          <w:rFonts w:eastAsia="DengXian"/>
-          <w:kern w:val="2"/>
-          <w:sz w:val="28"/>
-          <w:szCs w:val="24"/>
-          <w:lang w:eastAsia="ru-RU"/>
-        </w:rPr>
-        <w:t>Такое решение было принято для удешевления конструкции и уменьшения её габаритов т.к. программно управляемый клапан стоит больших денег, чем ручной, а также занимает больше места.</w:t>
+        <w:t xml:space="preserve">.) является ручным клапаном. </w:t>
+      </w:r>
+      <w:r>
+        <w:rPr>
+          <w:rFonts w:eastAsia="DengXian"/>
+          <w:kern w:val="2"/>
+          <w:sz w:val="28"/>
+          <w:szCs w:val="24"/>
+          <w:lang w:eastAsia="ru-RU"/>
+        </w:rPr>
+        <w:t xml:space="preserve">Такое решение было принято для удешевления конструкции и уменьшения её габаритов </w:t>
+      </w:r>
+      <w:r>
+        <w:rPr>
+          <w:rFonts w:eastAsia="DengXian"/>
+          <w:kern w:val="2"/>
+          <w:sz w:val="28"/>
+          <w:szCs w:val="24"/>
+          <w:lang w:eastAsia="ru-RU"/>
+        </w:rPr>
+        <w:t>т. к.</w:t>
+      </w:r>
+      <w:r>
+        <w:rPr>
+          <w:rFonts w:eastAsia="DengXian"/>
+          <w:kern w:val="2"/>
+          <w:sz w:val="28"/>
+          <w:szCs w:val="24"/>
+          <w:lang w:eastAsia="ru-RU"/>
+        </w:rPr>
+        <w:t xml:space="preserve"> программно управляемый клапан стоит больших денег, чем ручной, а также занимает больше места.</w:t>
       </w:r>
     </w:p>
     <w:p>
@@ -10971,7 +11171,342 @@
     </w:p>
     <w:p>
       <w:pPr>
-        <w:rPr>
+        <w:suppressAutoHyphens w:val="0"/>
+        <w:spacing w:line="360" w:lineRule="auto"/>
+        <w:ind w:firstLine="567"/>
+        <w:contextualSpacing/>
+        <w:jc w:val="both"/>
+        <w:rPr>
+          <w:rFonts w:eastAsia="DengXian"/>
+          <w:kern w:val="2"/>
+          <w:sz w:val="28"/>
+          <w:szCs w:val="24"/>
+          <w:lang w:eastAsia="ru-RU"/>
+        </w:rPr>
+      </w:pPr>
+      <w:r>
+        <w:rPr>
+          <w:rFonts w:eastAsia="DengXian"/>
+          <w:kern w:val="2"/>
+          <w:sz w:val="28"/>
+          <w:szCs w:val="24"/>
+          <w:lang w:eastAsia="ru-RU"/>
+        </w:rPr>
+        <w:t>Последним режимом, который необходимо реализовать, является статический. Он необходим для проверки изделия под длительным воздействием различных давлений, при этом подъемом на очередное давление происходит со скоростью, задаваемой пользователем.</w:t>
+      </w:r>
+    </w:p>
+    <w:p>
+      <w:pPr>
+        <w:suppressAutoHyphens w:val="0"/>
+        <w:spacing w:line="360" w:lineRule="auto"/>
+        <w:ind w:firstLine="567"/>
+        <w:contextualSpacing/>
+        <w:jc w:val="both"/>
+        <w:rPr>
+          <w:rFonts w:eastAsia="DengXian"/>
+          <w:kern w:val="2"/>
+          <w:sz w:val="28"/>
+          <w:szCs w:val="24"/>
+          <w:lang w:eastAsia="ru-RU"/>
+        </w:rPr>
+      </w:pPr>
+      <w:r>
+        <w:rPr>
+          <w:rFonts w:eastAsia="DengXian"/>
+          <w:kern w:val="2"/>
+          <w:sz w:val="28"/>
+          <w:szCs w:val="24"/>
+          <w:lang w:eastAsia="ru-RU"/>
+        </w:rPr>
+        <w:lastRenderedPageBreak/>
+        <w:t>Запуск и остановка режима должны быть доступна как с сенсорного дисплея СП310-Б, так и используя механические переключатели. Также на экране должна быть индикация о текущем статусе режима, а именно запущен он или остановлен.</w:t>
+      </w:r>
+    </w:p>
+    <w:p>
+      <w:pPr>
+        <w:suppressAutoHyphens w:val="0"/>
+        <w:spacing w:line="360" w:lineRule="auto"/>
+        <w:ind w:firstLine="567"/>
+        <w:contextualSpacing/>
+        <w:jc w:val="both"/>
+        <w:rPr>
+          <w:rFonts w:eastAsia="DengXian"/>
+          <w:kern w:val="2"/>
+          <w:sz w:val="28"/>
+          <w:szCs w:val="24"/>
+          <w:lang w:val="en-US" w:eastAsia="ru-RU"/>
+        </w:rPr>
+      </w:pPr>
+      <w:r>
+        <w:rPr>
+          <w:rFonts w:eastAsia="DengXian"/>
+          <w:kern w:val="2"/>
+          <w:sz w:val="28"/>
+          <w:szCs w:val="24"/>
+          <w:lang w:eastAsia="ru-RU"/>
+        </w:rPr>
+        <w:t xml:space="preserve">В результате выполнения режима должен получиться </w:t>
+      </w:r>
+      <w:r>
+        <w:rPr>
+          <w:rFonts w:eastAsia="DengXian"/>
+          <w:kern w:val="2"/>
+          <w:sz w:val="28"/>
+          <w:szCs w:val="24"/>
+          <w:lang w:eastAsia="ru-RU"/>
+        </w:rPr>
+        <w:t>график следующего вида</w:t>
+      </w:r>
+      <w:r>
+        <w:rPr>
+          <w:rFonts w:eastAsia="DengXian"/>
+          <w:kern w:val="2"/>
+          <w:sz w:val="28"/>
+          <w:szCs w:val="24"/>
+          <w:lang w:eastAsia="ru-RU"/>
+        </w:rPr>
+        <w:t>:</w:t>
+      </w:r>
+    </w:p>
+    <w:p>
+      <w:pPr>
+        <w:keepNext/>
+        <w:suppressAutoHyphens w:val="0"/>
+        <w:spacing w:line="360" w:lineRule="auto"/>
+        <w:ind w:firstLine="567"/>
+        <w:contextualSpacing/>
+        <w:jc w:val="center"/>
+      </w:pPr>
+      <w:r>
+        <w:rPr>
+          <w:rFonts w:eastAsia="DengXian"/>
+          <w:noProof/>
+          <w:kern w:val="2"/>
+          <w:sz w:val="28"/>
+          <w:szCs w:val="24"/>
+          <w:lang w:val="en-US" w:eastAsia="ru-RU"/>
+        </w:rPr>
+        <w:drawing>
+          <wp:inline distT="0" distB="0" distL="0" distR="0" wp14:anchorId="21876E82" wp14:editId="21C06DCD">
+            <wp:extent cx="5760000" cy="2413458"/>
+            <wp:effectExtent l="0" t="0" r="0" b="6350"/>
+            <wp:docPr id="11799032" name="Рисунок 2" descr="Изображение выглядит как линия, диаграмма, График, Параллельный&#10;&#10;Автоматически созданное описание"/>
+            <wp:cNvGraphicFramePr>
+              <a:graphicFrameLocks xmlns:a="http://schemas.openxmlformats.org/drawingml/2006/main" noChangeAspect="1"/>
+            </wp:cNvGraphicFramePr>
+            <a:graphic xmlns:a="http://schemas.openxmlformats.org/drawingml/2006/main">
+              <a:graphicData uri="http://schemas.openxmlformats.org/drawingml/2006/picture">
+                <pic:pic xmlns:pic="http://schemas.openxmlformats.org/drawingml/2006/picture">
+                  <pic:nvPicPr>
+                    <pic:cNvPr id="11799032" name="Рисунок 2" descr="Изображение выглядит как линия, диаграмма, График, Параллельный&#10;&#10;Автоматически созданное описание"/>
+                    <pic:cNvPicPr>
+                      <a:picLocks noChangeAspect="1" noChangeArrowheads="1"/>
+                    </pic:cNvPicPr>
+                  </pic:nvPicPr>
+                  <pic:blipFill>
+                    <a:blip r:embed="rId13" cstate="print">
+                      <a:extLst>
+                        <a:ext uri="{28A0092B-C50C-407E-A947-70E740481C1C}">
+                          <a14:useLocalDpi xmlns:a14="http://schemas.microsoft.com/office/drawing/2010/main" val="0"/>
+                        </a:ext>
+                      </a:extLst>
+                    </a:blip>
+                    <a:srcRect/>
+                    <a:stretch>
+                      <a:fillRect/>
+                    </a:stretch>
+                  </pic:blipFill>
+                  <pic:spPr bwMode="auto">
+                    <a:xfrm>
+                      <a:off x="0" y="0"/>
+                      <a:ext cx="5760000" cy="2413458"/>
+                    </a:xfrm>
+                    <a:prstGeom prst="rect">
+                      <a:avLst/>
+                    </a:prstGeom>
+                    <a:noFill/>
+                    <a:ln>
+                      <a:noFill/>
+                    </a:ln>
+                  </pic:spPr>
+                </pic:pic>
+              </a:graphicData>
+            </a:graphic>
+          </wp:inline>
+        </w:drawing>
+      </w:r>
+    </w:p>
+    <w:p>
+      <w:pPr>
+        <w:pStyle w:val="ab"/>
+        <w:spacing w:before="0" w:after="0" w:line="360" w:lineRule="auto"/>
+        <w:jc w:val="center"/>
+        <w:rPr>
+          <w:i w:val="0"/>
+          <w:iCs w:val="0"/>
+          <w:sz w:val="28"/>
+          <w:szCs w:val="28"/>
+        </w:rPr>
+      </w:pPr>
+      <w:r>
+        <w:rPr>
+          <w:i w:val="0"/>
+          <w:iCs w:val="0"/>
+          <w:sz w:val="28"/>
+          <w:szCs w:val="28"/>
+        </w:rPr>
+        <w:t xml:space="preserve">Рис. </w:t>
+      </w:r>
+      <w:r>
+        <w:rPr>
+          <w:i w:val="0"/>
+          <w:iCs w:val="0"/>
+          <w:sz w:val="28"/>
+          <w:szCs w:val="28"/>
+        </w:rPr>
+        <w:fldChar w:fldCharType="begin"/>
+      </w:r>
+      <w:r>
+        <w:rPr>
+          <w:i w:val="0"/>
+          <w:iCs w:val="0"/>
+          <w:sz w:val="28"/>
+          <w:szCs w:val="28"/>
+        </w:rPr>
+        <w:instrText xml:space="preserve"> STYLEREF 2 \s </w:instrText>
+      </w:r>
+      <w:r>
+        <w:rPr>
+          <w:i w:val="0"/>
+          <w:iCs w:val="0"/>
+          <w:sz w:val="28"/>
+          <w:szCs w:val="28"/>
+        </w:rPr>
+        <w:fldChar w:fldCharType="separate"/>
+      </w:r>
+      <w:r>
+        <w:rPr>
+          <w:i w:val="0"/>
+          <w:iCs w:val="0"/>
+          <w:noProof/>
+          <w:sz w:val="28"/>
+          <w:szCs w:val="28"/>
+        </w:rPr>
+        <w:t>3.4</w:t>
+      </w:r>
+      <w:r>
+        <w:rPr>
+          <w:i w:val="0"/>
+          <w:iCs w:val="0"/>
+          <w:sz w:val="28"/>
+          <w:szCs w:val="28"/>
+        </w:rPr>
+        <w:fldChar w:fldCharType="end"/>
+      </w:r>
+      <w:r>
+        <w:rPr>
+          <w:i w:val="0"/>
+          <w:iCs w:val="0"/>
+          <w:sz w:val="28"/>
+          <w:szCs w:val="28"/>
+        </w:rPr>
+        <w:t>.</w:t>
+      </w:r>
+      <w:r>
+        <w:rPr>
+          <w:i w:val="0"/>
+          <w:iCs w:val="0"/>
+          <w:sz w:val="28"/>
+          <w:szCs w:val="28"/>
+        </w:rPr>
+        <w:fldChar w:fldCharType="begin"/>
+      </w:r>
+      <w:r>
+        <w:rPr>
+          <w:i w:val="0"/>
+          <w:iCs w:val="0"/>
+          <w:sz w:val="28"/>
+          <w:szCs w:val="28"/>
+        </w:rPr>
+        <w:instrText xml:space="preserve"> SEQ Рис. \* ARABIC \s 2 </w:instrText>
+      </w:r>
+      <w:r>
+        <w:rPr>
+          <w:i w:val="0"/>
+          <w:iCs w:val="0"/>
+          <w:sz w:val="28"/>
+          <w:szCs w:val="28"/>
+        </w:rPr>
+        <w:fldChar w:fldCharType="separate"/>
+      </w:r>
+      <w:r>
+        <w:rPr>
+          <w:i w:val="0"/>
+          <w:iCs w:val="0"/>
+          <w:noProof/>
+          <w:sz w:val="28"/>
+          <w:szCs w:val="28"/>
+        </w:rPr>
+        <w:t>1</w:t>
+      </w:r>
+      <w:r>
+        <w:rPr>
+          <w:i w:val="0"/>
+          <w:iCs w:val="0"/>
+          <w:sz w:val="28"/>
+          <w:szCs w:val="28"/>
+        </w:rPr>
+        <w:fldChar w:fldCharType="end"/>
+      </w:r>
+      <w:r>
+        <w:rPr>
+          <w:i w:val="0"/>
+          <w:iCs w:val="0"/>
+          <w:sz w:val="28"/>
+          <w:szCs w:val="28"/>
+        </w:rPr>
+        <w:t>.</w:t>
+      </w:r>
+      <w:r>
+        <w:rPr>
+          <w:i w:val="0"/>
+          <w:iCs w:val="0"/>
+          <w:sz w:val="28"/>
+          <w:szCs w:val="28"/>
+        </w:rPr>
+        <w:t xml:space="preserve"> График – результат </w:t>
+      </w:r>
+      <w:r>
+        <w:rPr>
+          <w:i w:val="0"/>
+          <w:iCs w:val="0"/>
+          <w:sz w:val="28"/>
+          <w:szCs w:val="28"/>
+        </w:rPr>
+        <w:t>работы статического режима</w:t>
+      </w:r>
+      <w:r>
+        <w:rPr>
+          <w:i w:val="0"/>
+          <w:iCs w:val="0"/>
+          <w:sz w:val="28"/>
+          <w:szCs w:val="28"/>
+        </w:rPr>
+        <w:t>.</w:t>
+      </w:r>
+    </w:p>
+    <w:p>
+      <w:pPr>
+        <w:suppressAutoHyphens w:val="0"/>
+        <w:spacing w:line="360" w:lineRule="auto"/>
+        <w:ind w:firstLine="567"/>
+        <w:contextualSpacing/>
+        <w:jc w:val="both"/>
+        <w:rPr>
+          <w:rFonts w:eastAsia="DengXian"/>
+          <w:kern w:val="2"/>
+          <w:sz w:val="28"/>
+          <w:szCs w:val="24"/>
           <w:lang w:eastAsia="ru-RU"/>
         </w:rPr>
       </w:pPr>
@@ -11039,7 +11574,6 @@
       </w:pPr>
       <w:bookmarkStart w:id="31" w:name="_Toc187030132"/>
       <w:r>
-        <w:lastRenderedPageBreak/>
         <w:t>Разработка циклического режима</w:t>
       </w:r>
       <w:bookmarkEnd w:id="31"/>
@@ -11136,6 +11670,7 @@
       </w:pPr>
       <w:bookmarkStart w:id="40" w:name="_Toc187030140"/>
       <w:r>
+        <w:lastRenderedPageBreak/>
         <w:t>Выводы по разделу</w:t>
       </w:r>
       <w:bookmarkEnd w:id="40"/>
@@ -11201,7 +11736,15 @@
         </w:numPr>
       </w:pPr>
       <w:r>
-        <w:t>Готовые гидравлические стенды // Hydrofab URL: https://hydrofab.ru/container-testing/ (дата обращения: 06.01.2025).</w:t>
+        <w:t xml:space="preserve">Готовые гидравлические стенды // </w:t>
+      </w:r>
+      <w:proofErr w:type="spellStart"/>
+      <w:r>
+        <w:t>Hydrofab</w:t>
+      </w:r>
+      <w:proofErr w:type="spellEnd"/>
+      <w:r>
+        <w:t xml:space="preserve"> URL: https://hydrofab.ru/container-testing/ (дата обращения: 06.01.2025).</w:t>
       </w:r>
     </w:p>
     <w:p>
@@ -11213,7 +11756,15 @@
         </w:numPr>
       </w:pPr>
       <w:r>
-        <w:t>ПР200 программируемое реле // Сайт компании Owen URL: https://owen.ru/product/pr200 (дата обращения: 06.01.2025).</w:t>
+        <w:t xml:space="preserve">ПР200 программируемое реле // Сайт компании </w:t>
+      </w:r>
+      <w:proofErr w:type="spellStart"/>
+      <w:r>
+        <w:t>Owen</w:t>
+      </w:r>
+      <w:proofErr w:type="spellEnd"/>
+      <w:r>
+        <w:t xml:space="preserve"> URL: https://owen.ru/product/pr200 (дата обращения: 06.01.2025).</w:t>
       </w:r>
     </w:p>
     <w:p>
@@ -11225,7 +11776,15 @@
         </w:numPr>
       </w:pPr>
       <w:r>
-        <w:t>СП3хх сенсорные панели оператора // Сайт компании Owen URL: https://owen.ru/product/sp3xx (дата обращения: 06.01.2025).</w:t>
+        <w:t xml:space="preserve">СП3хх сенсорные панели оператора // Сайт компании </w:t>
+      </w:r>
+      <w:proofErr w:type="spellStart"/>
+      <w:r>
+        <w:t>Owen</w:t>
+      </w:r>
+      <w:proofErr w:type="spellEnd"/>
+      <w:r>
+        <w:t xml:space="preserve"> URL: https://owen.ru/product/sp3xx (дата обращения: 06.01.2025).</w:t>
       </w:r>
     </w:p>
     <w:p>
@@ -11237,7 +11796,15 @@
         </w:numPr>
       </w:pPr>
       <w:r>
-        <w:t>ПЧВ1 частотный преобразователь // Сайт компании Owen URL: https://owen.ru/product/pchv_m01 (дата обращения: 06.01.2025).</w:t>
+        <w:t xml:space="preserve">ПЧВ1 частотный преобразователь // Сайт компании </w:t>
+      </w:r>
+      <w:proofErr w:type="spellStart"/>
+      <w:r>
+        <w:t>Owen</w:t>
+      </w:r>
+      <w:proofErr w:type="spellEnd"/>
+      <w:r>
+        <w:t xml:space="preserve"> URL: https://owen.ru/product/pchv_m01 (дата обращения: 06.01.2025).</w:t>
       </w:r>
     </w:p>
     <w:p>
@@ -11261,8 +11828,15 @@
         </w:numPr>
       </w:pPr>
       <w:r>
-        <w:lastRenderedPageBreak/>
-        <w:t>ПД100 датчик преобразователь избыточного давления // Сайт компании Owen URL: https://owen.ru/product/datchik_preobrazovatel_izbitochnogo_davleniya_PD100_dlya_nasosov_kotelnykh_vodosnabzheniya (дата обращения: 06.01.2025).</w:t>
+        <w:t xml:space="preserve">ПД100 датчик преобразователь избыточного давления // Сайт компании </w:t>
+      </w:r>
+      <w:proofErr w:type="spellStart"/>
+      <w:r>
+        <w:t>Owen</w:t>
+      </w:r>
+      <w:proofErr w:type="spellEnd"/>
+      <w:r>
+        <w:t xml:space="preserve"> URL: https://owen.ru/product/datchik_preobrazovatel_izbitochnogo_davleniya_PD100_dlya_nasosov_kotelnykh_vodosnabzheniya (дата обращения: 06.01.2025).</w:t>
       </w:r>
     </w:p>
     <w:p>
@@ -11274,7 +11848,15 @@
         </w:numPr>
       </w:pPr>
       <w:r>
-        <w:t>АЦМ-6 Автономный цифровой манометр-термометр // Сайт компании Геотех URL: https://www.geotekh.ru/site/Production/?value=17 (дата обращения: 06.01.2025).</w:t>
+        <w:t xml:space="preserve">АЦМ-6 Автономный цифровой манометр-термометр // Сайт компании </w:t>
+      </w:r>
+      <w:proofErr w:type="spellStart"/>
+      <w:r>
+        <w:t>Геотех</w:t>
+      </w:r>
+      <w:proofErr w:type="spellEnd"/>
+      <w:r>
+        <w:t xml:space="preserve"> URL: https://www.geotekh.ru/site/Production/?value=17 (дата обращения: 06.01.2025).</w:t>
       </w:r>
     </w:p>
     <w:p>
@@ -11286,7 +11868,15 @@
         </w:numPr>
       </w:pPr>
       <w:r>
-        <w:t>Официальный сайт // Owen URL: https://owen.ru/ (дата обращения: 06.01.2025).</w:t>
+        <w:t xml:space="preserve">Официальный сайт // </w:t>
+      </w:r>
+      <w:proofErr w:type="spellStart"/>
+      <w:r>
+        <w:t>Owen</w:t>
+      </w:r>
+      <w:proofErr w:type="spellEnd"/>
+      <w:r>
+        <w:t xml:space="preserve"> URL: https://owen.ru/ (дата обращения: 06.01.2025).</w:t>
       </w:r>
     </w:p>
     <w:p>
@@ -11297,13 +11887,27 @@
           <w:numId w:val="10"/>
         </w:numPr>
       </w:pPr>
-      <w:r>
-        <w:t>Metrol 100 цифровой манометр // Metrolcalibration URL: https://metrol.su/product/manometry-tsifrovye/manometr-tsifrovoy-metrol-100/ (дата обращения: 06.01.2025).</w:t>
+      <w:proofErr w:type="spellStart"/>
+      <w:r>
+        <w:lastRenderedPageBreak/>
+        <w:t>Metrol</w:t>
+      </w:r>
+      <w:proofErr w:type="spellEnd"/>
+      <w:r>
+        <w:t xml:space="preserve"> 100 цифровой манометр // </w:t>
+      </w:r>
+      <w:proofErr w:type="spellStart"/>
+      <w:r>
+        <w:t>Metrolcalibration</w:t>
+      </w:r>
+      <w:proofErr w:type="spellEnd"/>
+      <w:r>
+        <w:t xml:space="preserve"> URL: https://metrol.su/product/manometry-tsifrovye/manometr-tsifrovoy-metrol-100/ (дата обращения: 06.01.2025).</w:t>
       </w:r>
     </w:p>
     <w:sectPr>
-      <w:headerReference w:type="default" r:id="rId13"/>
-      <w:footerReference w:type="default" r:id="rId14"/>
+      <w:headerReference w:type="default" r:id="rId14"/>
+      <w:footerReference w:type="default" r:id="rId15"/>
       <w:pgSz w:w="11920" w:h="16838"/>
       <w:pgMar w:top="1134" w:right="567" w:bottom="1134" w:left="1701" w:header="0" w:footer="482" w:gutter="0"/>
       <w:cols w:space="720"/>
@@ -13591,7 +14195,7 @@
   <w:style w:type="paragraph" w:default="1" w:styleId="a0">
     <w:name w:val="Normal"/>
     <w:qFormat/>
-    <w:rsid w:val="005711B6"/>
+    <w:rsid w:val="00C00AAA"/>
     <w:pPr>
       <w:suppressAutoHyphens/>
     </w:pPr>
@@ -13636,6 +14240,7 @@
   <w:style w:type="character" w:default="1" w:styleId="a1">
     <w:name w:val="Default Paragraph Font"/>
     <w:uiPriority w:val="1"/>
+    <w:semiHidden/>
     <w:unhideWhenUsed/>
   </w:style>
   <w:style w:type="table" w:default="1" w:styleId="a2">

</xml_diff>

<commit_message>
add static mode info to report
</commit_message>
<xml_diff>
--- a/Report/ВКР.docx
+++ b/Report/ВКР.docx
@@ -256,7 +256,6 @@
         <w:br/>
         <w:t xml:space="preserve">стендом испытательным </w:t>
       </w:r>
-      <w:proofErr w:type="spellStart"/>
       <w:r>
         <w:rPr>
           <w:b/>
@@ -275,18 +274,7 @@
           <w:sz w:val="28"/>
           <w:szCs w:val="28"/>
         </w:rPr>
-        <w:t>м</w:t>
-      </w:r>
-      <w:proofErr w:type="spellEnd"/>
-      <w:r>
-        <w:rPr>
-          <w:b/>
-          <w:bCs/>
-          <w:iCs/>
-          <w:sz w:val="28"/>
-          <w:szCs w:val="28"/>
-        </w:rPr>
-        <w:t xml:space="preserve"> (СИГ).</w:t>
+        <w:t>м (СИГ).</w:t>
       </w:r>
     </w:p>
     <w:bookmarkEnd w:id="0"/>
@@ -473,7 +461,6 @@
         </w:rPr>
         <w:tab/>
       </w:r>
-      <w:proofErr w:type="spellStart"/>
       <w:r>
         <w:rPr>
           <w:sz w:val="28"/>
@@ -509,7 +496,6 @@
         </w:rPr>
         <w:t>Симоновский</w:t>
       </w:r>
-      <w:proofErr w:type="spellEnd"/>
     </w:p>
     <w:p>
       <w:pPr>
@@ -582,17 +568,8 @@
           <w:sz w:val="28"/>
           <w:szCs w:val="28"/>
         </w:rPr>
-        <w:t xml:space="preserve">Г.С. </w:t>
-      </w:r>
-      <w:proofErr w:type="spellStart"/>
-      <w:r>
-        <w:rPr>
-          <w:sz w:val="28"/>
-          <w:szCs w:val="28"/>
-        </w:rPr>
-        <w:t>Васильянов</w:t>
-      </w:r>
-      <w:proofErr w:type="spellEnd"/>
+        <w:t>Г.С. Васильянов</w:t>
+      </w:r>
     </w:p>
     <w:p>
       <w:pPr>
@@ -865,15 +842,7 @@
           <w:sz w:val="28"/>
           <w:szCs w:val="28"/>
         </w:rPr>
-        <w:t xml:space="preserve">студенту </w:t>
-      </w:r>
-      <w:proofErr w:type="gramStart"/>
-      <w:r>
-        <w:rPr>
-          <w:sz w:val="28"/>
-          <w:szCs w:val="28"/>
-        </w:rPr>
-        <w:t xml:space="preserve">группы  </w:t>
+        <w:t xml:space="preserve">студенту группы  </w:t>
       </w:r>
       <w:r>
         <w:rPr>
@@ -881,16 +850,7 @@
           <w:szCs w:val="28"/>
           <w:u w:val="single"/>
         </w:rPr>
-        <w:t>5130901</w:t>
-      </w:r>
-      <w:proofErr w:type="gramEnd"/>
-      <w:r>
-        <w:rPr>
-          <w:sz w:val="28"/>
-          <w:szCs w:val="28"/>
-          <w:u w:val="single"/>
-        </w:rPr>
-        <w:t>/10101</w:t>
+        <w:t>5130901/10101</w:t>
       </w:r>
       <w:r>
         <w:rPr>
@@ -923,25 +883,7 @@
           <w:sz w:val="24"/>
           <w:szCs w:val="24"/>
         </w:rPr>
-        <w:t xml:space="preserve">(номер </w:t>
-      </w:r>
-      <w:proofErr w:type="gramStart"/>
-      <w:r>
-        <w:rPr>
-          <w:i/>
-          <w:sz w:val="24"/>
-          <w:szCs w:val="24"/>
-        </w:rPr>
-        <w:t xml:space="preserve">группы)   </w:t>
-      </w:r>
-      <w:proofErr w:type="gramEnd"/>
-      <w:r>
-        <w:rPr>
-          <w:i/>
-          <w:sz w:val="24"/>
-          <w:szCs w:val="24"/>
-        </w:rPr>
-        <w:t xml:space="preserve">                 (фамилия, имя, отчество)</w:t>
+        <w:t>(номер группы)                    (фамилия, имя, отчество)</w:t>
       </w:r>
     </w:p>
     <w:p>
@@ -987,25 +929,7 @@
           <w:szCs w:val="28"/>
           <w:u w:val="single"/>
         </w:rPr>
-        <w:t xml:space="preserve">Разработка программного обеспечения для системы управления стендом испытательным </w:t>
-      </w:r>
-      <w:proofErr w:type="spellStart"/>
-      <w:r>
-        <w:rPr>
-          <w:sz w:val="28"/>
-          <w:szCs w:val="28"/>
-          <w:u w:val="single"/>
-        </w:rPr>
-        <w:t>гидробарическим</w:t>
-      </w:r>
-      <w:proofErr w:type="spellEnd"/>
-      <w:r>
-        <w:rPr>
-          <w:sz w:val="28"/>
-          <w:szCs w:val="28"/>
-          <w:u w:val="single"/>
-        </w:rPr>
-        <w:t xml:space="preserve"> (СИГ).</w:t>
+        <w:t>Разработка программного обеспечения для системы управления стендом испытательным гидробарическим (СИГ).</w:t>
       </w:r>
       <w:r>
         <w:rPr>
@@ -1044,38 +968,17 @@
           <w:sz w:val="28"/>
           <w:szCs w:val="28"/>
         </w:rPr>
-        <w:t xml:space="preserve">2. Срок сдачи студентом законченной </w:t>
-      </w:r>
-      <w:proofErr w:type="gramStart"/>
+        <w:t>2. Срок сдачи студентом законченной работы:</w:t>
+      </w:r>
       <w:r>
         <w:rPr>
           <w:b/>
           <w:i/>
           <w:sz w:val="28"/>
           <w:szCs w:val="28"/>
-        </w:rPr>
-        <w:t>работы:</w:t>
-      </w:r>
-      <w:r>
-        <w:rPr>
-          <w:b/>
-          <w:i/>
-          <w:sz w:val="28"/>
-          <w:szCs w:val="28"/>
           <w:u w:val="single"/>
         </w:rPr>
-        <w:t xml:space="preserve">   </w:t>
-      </w:r>
-      <w:proofErr w:type="gramEnd"/>
-      <w:r>
-        <w:rPr>
-          <w:b/>
-          <w:i/>
-          <w:sz w:val="28"/>
-          <w:szCs w:val="28"/>
-          <w:u w:val="single"/>
-        </w:rPr>
-        <w:t xml:space="preserve"> </w:t>
+        <w:t xml:space="preserve">    </w:t>
       </w:r>
       <w:r>
         <w:rPr>
@@ -1206,23 +1109,7 @@
           <w:sz w:val="28"/>
           <w:szCs w:val="28"/>
         </w:rPr>
-        <w:t xml:space="preserve">сведенья </w:t>
-      </w:r>
-      <w:proofErr w:type="gramStart"/>
-      <w:r>
-        <w:rPr>
-          <w:sz w:val="28"/>
-          <w:szCs w:val="28"/>
-        </w:rPr>
-        <w:t>о устройстве</w:t>
-      </w:r>
-      <w:proofErr w:type="gramEnd"/>
-      <w:r>
-        <w:rPr>
-          <w:sz w:val="28"/>
-          <w:szCs w:val="28"/>
-        </w:rPr>
-        <w:t>, обзор технического задания, разработка ручного режима и построение модели, основываясь на полученных данных</w:t>
+        <w:t>сведенья о устройстве, обзор технического задания, разработка ручного режима и построение модели, основываясь на полученных данных</w:t>
       </w:r>
       <w:r>
         <w:rPr>
@@ -1354,9 +1241,64 @@
           <w:sz w:val="28"/>
           <w:szCs w:val="28"/>
         </w:rPr>
-        <w:t xml:space="preserve">6. </w:t>
-      </w:r>
-      <w:proofErr w:type="gramStart"/>
+        <w:t>6. Консультанты</w:t>
+      </w:r>
+      <w:r>
+        <w:rPr>
+          <w:sz w:val="28"/>
+          <w:szCs w:val="28"/>
+        </w:rPr>
+        <w:t xml:space="preserve"> </w:t>
+      </w:r>
+      <w:r>
+        <w:rPr>
+          <w:sz w:val="28"/>
+          <w:szCs w:val="28"/>
+          <w:u w:val="single"/>
+        </w:rPr>
+        <w:t xml:space="preserve"> </w:t>
+      </w:r>
+      <w:r>
+        <w:rPr>
+          <w:sz w:val="28"/>
+          <w:szCs w:val="28"/>
+          <w:u w:val="single"/>
+        </w:rPr>
+        <w:t>Лавров Алексей Александрович</w:t>
+      </w:r>
+      <w:r>
+        <w:rPr>
+          <w:sz w:val="28"/>
+          <w:szCs w:val="28"/>
+          <w:u w:val="single"/>
+        </w:rPr>
+        <w:t xml:space="preserve">            </w:t>
+      </w:r>
+      <w:r>
+        <w:rPr>
+          <w:sz w:val="28"/>
+          <w:szCs w:val="28"/>
+          <w:u w:val="single"/>
+        </w:rPr>
+        <w:tab/>
+      </w:r>
+    </w:p>
+    <w:p>
+      <w:pPr>
+        <w:suppressAutoHyphens w:val="0"/>
+        <w:spacing w:before="120"/>
+        <w:rPr>
+          <w:sz w:val="28"/>
+          <w:szCs w:val="28"/>
+        </w:rPr>
+      </w:pPr>
+      <w:r>
+        <w:rPr>
+          <w:sz w:val="28"/>
+          <w:szCs w:val="28"/>
+        </w:rPr>
+        <w:tab/>
+      </w:r>
       <w:r>
         <w:rPr>
           <w:b/>
@@ -1364,80 +1306,6 @@
           <w:sz w:val="28"/>
           <w:szCs w:val="28"/>
         </w:rPr>
-        <w:t>Консультанты</w:t>
-      </w:r>
-      <w:r>
-        <w:rPr>
-          <w:sz w:val="28"/>
-          <w:szCs w:val="28"/>
-        </w:rPr>
-        <w:t xml:space="preserve"> </w:t>
-      </w:r>
-      <w:r>
-        <w:rPr>
-          <w:sz w:val="28"/>
-          <w:szCs w:val="28"/>
-          <w:u w:val="single"/>
-        </w:rPr>
-        <w:t xml:space="preserve"> </w:t>
-      </w:r>
-      <w:r>
-        <w:rPr>
-          <w:sz w:val="28"/>
-          <w:szCs w:val="28"/>
-          <w:u w:val="single"/>
-        </w:rPr>
-        <w:t>Лавров</w:t>
-      </w:r>
-      <w:proofErr w:type="gramEnd"/>
-      <w:r>
-        <w:rPr>
-          <w:sz w:val="28"/>
-          <w:szCs w:val="28"/>
-          <w:u w:val="single"/>
-        </w:rPr>
-        <w:t xml:space="preserve"> Алексей Александрович</w:t>
-      </w:r>
-      <w:r>
-        <w:rPr>
-          <w:sz w:val="28"/>
-          <w:szCs w:val="28"/>
-          <w:u w:val="single"/>
-        </w:rPr>
-        <w:t xml:space="preserve">            </w:t>
-      </w:r>
-      <w:r>
-        <w:rPr>
-          <w:sz w:val="28"/>
-          <w:szCs w:val="28"/>
-          <w:u w:val="single"/>
-        </w:rPr>
-        <w:tab/>
-      </w:r>
-    </w:p>
-    <w:p>
-      <w:pPr>
-        <w:suppressAutoHyphens w:val="0"/>
-        <w:spacing w:before="120"/>
-        <w:rPr>
-          <w:sz w:val="28"/>
-          <w:szCs w:val="28"/>
-        </w:rPr>
-      </w:pPr>
-      <w:r>
-        <w:rPr>
-          <w:sz w:val="28"/>
-          <w:szCs w:val="28"/>
-        </w:rPr>
-        <w:tab/>
-      </w:r>
-      <w:r>
-        <w:rPr>
-          <w:b/>
-          <w:i/>
-          <w:sz w:val="28"/>
-          <w:szCs w:val="28"/>
-        </w:rPr>
         <w:t>7. Дата получения задания</w:t>
       </w:r>
       <w:r>
@@ -1519,107 +1387,55 @@
           <w:sz w:val="24"/>
           <w:szCs w:val="24"/>
         </w:rPr>
-        <w:t>(</w:t>
-      </w:r>
-      <w:proofErr w:type="gramStart"/>
+        <w:t>(подпись)                             (инициалы, фамилия)</w:t>
+      </w:r>
+    </w:p>
+    <w:p>
+      <w:pPr>
+        <w:suppressAutoHyphens w:val="0"/>
+        <w:rPr>
+          <w:sz w:val="28"/>
+          <w:szCs w:val="28"/>
+        </w:rPr>
+      </w:pPr>
+      <w:r>
+        <w:rPr>
+          <w:sz w:val="28"/>
+          <w:szCs w:val="28"/>
+        </w:rPr>
+        <w:t xml:space="preserve">Задание принял к исполнению  _____________         </w:t>
+      </w:r>
+      <w:r>
+        <w:rPr>
+          <w:sz w:val="28"/>
+          <w:szCs w:val="28"/>
+          <w:u w:val="single"/>
+        </w:rPr>
+        <w:t>Д.Л. Симоновский</w:t>
+      </w:r>
+    </w:p>
+    <w:p>
+      <w:pPr>
+        <w:suppressAutoHyphens w:val="0"/>
+        <w:rPr>
+          <w:sz w:val="24"/>
+          <w:szCs w:val="24"/>
+        </w:rPr>
+      </w:pPr>
+      <w:r>
+        <w:rPr>
+          <w:sz w:val="28"/>
+          <w:szCs w:val="28"/>
+        </w:rPr>
+        <w:t xml:space="preserve">                                                     </w:t>
+      </w:r>
       <w:r>
         <w:rPr>
           <w:i/>
           <w:sz w:val="24"/>
           <w:szCs w:val="24"/>
         </w:rPr>
-        <w:t xml:space="preserve">подпись)   </w:t>
-      </w:r>
-      <w:proofErr w:type="gramEnd"/>
-      <w:r>
-        <w:rPr>
-          <w:i/>
-          <w:sz w:val="24"/>
-          <w:szCs w:val="24"/>
-        </w:rPr>
-        <w:t xml:space="preserve">                          (инициалы, фамилия)</w:t>
-      </w:r>
-    </w:p>
-    <w:p>
-      <w:pPr>
-        <w:suppressAutoHyphens w:val="0"/>
-        <w:rPr>
-          <w:sz w:val="28"/>
-          <w:szCs w:val="28"/>
-        </w:rPr>
-      </w:pPr>
-      <w:r>
-        <w:rPr>
-          <w:sz w:val="28"/>
-          <w:szCs w:val="28"/>
-        </w:rPr>
-        <w:t xml:space="preserve">Задание принял к </w:t>
-      </w:r>
-      <w:proofErr w:type="gramStart"/>
-      <w:r>
-        <w:rPr>
-          <w:sz w:val="28"/>
-          <w:szCs w:val="28"/>
-        </w:rPr>
-        <w:t>исполнению  _</w:t>
-      </w:r>
-      <w:proofErr w:type="gramEnd"/>
-      <w:r>
-        <w:rPr>
-          <w:sz w:val="28"/>
-          <w:szCs w:val="28"/>
-        </w:rPr>
-        <w:t xml:space="preserve">____________         </w:t>
-      </w:r>
-      <w:r>
-        <w:rPr>
-          <w:sz w:val="28"/>
-          <w:szCs w:val="28"/>
-          <w:u w:val="single"/>
-        </w:rPr>
-        <w:t>Д.Л. Симоновский</w:t>
-      </w:r>
-    </w:p>
-    <w:p>
-      <w:pPr>
-        <w:suppressAutoHyphens w:val="0"/>
-        <w:rPr>
-          <w:sz w:val="24"/>
-          <w:szCs w:val="24"/>
-        </w:rPr>
-      </w:pPr>
-      <w:r>
-        <w:rPr>
-          <w:sz w:val="28"/>
-          <w:szCs w:val="28"/>
-        </w:rPr>
-        <w:t xml:space="preserve">                                                     </w:t>
-      </w:r>
-      <w:r>
-        <w:rPr>
-          <w:i/>
-          <w:sz w:val="24"/>
-          <w:szCs w:val="24"/>
-        </w:rPr>
-        <w:t xml:space="preserve">(подпись </w:t>
-      </w:r>
-      <w:proofErr w:type="gramStart"/>
-      <w:r>
-        <w:rPr>
-          <w:i/>
-          <w:sz w:val="24"/>
-          <w:szCs w:val="24"/>
-        </w:rPr>
-        <w:t xml:space="preserve">студента)   </w:t>
-      </w:r>
-      <w:proofErr w:type="gramEnd"/>
-      <w:r>
-        <w:rPr>
-          <w:i/>
-          <w:sz w:val="24"/>
-          <w:szCs w:val="24"/>
-        </w:rPr>
-        <w:t xml:space="preserve">       (инициалы, фамилия)</w:t>
+        <w:t>(подпись студента)          (инициалы, фамилия)</w:t>
       </w:r>
     </w:p>
     <w:p>
@@ -5416,20 +5232,8 @@
           <w:szCs w:val="24"/>
           <w:lang w:eastAsia="ru-RU"/>
         </w:rPr>
-        <w:t xml:space="preserve">СИГ - стенд испытательный </w:t>
-      </w:r>
-      <w:proofErr w:type="spellStart"/>
-      <w:r>
-        <w:rPr>
-          <w:rFonts w:eastAsia="DengXian"/>
-          <w:kern w:val="2"/>
-          <w:sz w:val="28"/>
-          <w:szCs w:val="24"/>
-          <w:lang w:eastAsia="ru-RU"/>
-        </w:rPr>
-        <w:t>гидробарический</w:t>
-      </w:r>
-      <w:proofErr w:type="spellEnd"/>
+        <w:t>СИГ - стенд испытательный гидробарический</w:t>
+      </w:r>
       <w:r>
         <w:rPr>
           <w:rFonts w:eastAsia="DengXian"/>
@@ -7284,20 +7088,8 @@
           <w:szCs w:val="24"/>
           <w:lang w:eastAsia="ru-RU"/>
         </w:rPr>
-        <w:t xml:space="preserve">Во-первых, оборудование компании </w:t>
-      </w:r>
-      <w:proofErr w:type="spellStart"/>
-      <w:r>
-        <w:rPr>
-          <w:rFonts w:eastAsia="DengXian"/>
-          <w:kern w:val="2"/>
-          <w:sz w:val="28"/>
-          <w:szCs w:val="24"/>
-          <w:lang w:eastAsia="ru-RU"/>
-        </w:rPr>
-        <w:t>Owen</w:t>
-      </w:r>
-      <w:proofErr w:type="spellEnd"/>
+        <w:t>Во-первых, оборудование компании Owen</w:t>
+      </w:r>
       <w:r>
         <w:rPr>
           <w:rFonts w:eastAsia="DengXian"/>
@@ -7346,29 +7138,7 @@
           <w:szCs w:val="24"/>
           <w:lang w:eastAsia="ru-RU"/>
         </w:rPr>
-        <w:t xml:space="preserve"> широко доступно на российском рынке, что делает его приобретение и поддержку простыми. </w:t>
-      </w:r>
-      <w:proofErr w:type="spellStart"/>
-      <w:r>
-        <w:rPr>
-          <w:rFonts w:eastAsia="DengXian"/>
-          <w:kern w:val="2"/>
-          <w:sz w:val="28"/>
-          <w:szCs w:val="24"/>
-          <w:lang w:eastAsia="ru-RU"/>
-        </w:rPr>
-        <w:t>Owen</w:t>
-      </w:r>
-      <w:proofErr w:type="spellEnd"/>
-      <w:r>
-        <w:rPr>
-          <w:rFonts w:eastAsia="DengXian"/>
-          <w:kern w:val="2"/>
-          <w:sz w:val="28"/>
-          <w:szCs w:val="24"/>
-          <w:lang w:eastAsia="ru-RU"/>
-        </w:rPr>
-        <w:t xml:space="preserve"> — это отечественная компания, которая разрабатывает и производит средства автоматизации. Это особенно важно в условиях, когда импорт оборудования может быть затруднён. </w:t>
+        <w:t xml:space="preserve"> широко доступно на российском рынке, что делает его приобретение и поддержку простыми. Owen — это отечественная компания, которая разрабатывает и производит средства автоматизации. Это особенно важно в условиях, когда импорт оборудования может быть затруднён. </w:t>
       </w:r>
     </w:p>
     <w:p>
@@ -7414,29 +7184,7 @@
           <w:szCs w:val="24"/>
           <w:lang w:eastAsia="ru-RU"/>
         </w:rPr>
-        <w:t xml:space="preserve"> работа с оборудованием </w:t>
-      </w:r>
-      <w:proofErr w:type="spellStart"/>
-      <w:r>
-        <w:rPr>
-          <w:rFonts w:eastAsia="DengXian"/>
-          <w:kern w:val="2"/>
-          <w:sz w:val="28"/>
-          <w:szCs w:val="24"/>
-          <w:lang w:eastAsia="ru-RU"/>
-        </w:rPr>
-        <w:t>Owen</w:t>
-      </w:r>
-      <w:proofErr w:type="spellEnd"/>
-      <w:r>
-        <w:rPr>
-          <w:rFonts w:eastAsia="DengXian"/>
-          <w:kern w:val="2"/>
-          <w:sz w:val="28"/>
-          <w:szCs w:val="24"/>
-          <w:lang w:eastAsia="ru-RU"/>
-        </w:rPr>
-        <w:t xml:space="preserve"> становится намного легче, а решение возможных проблем занимает меньше времени. </w:t>
+        <w:t xml:space="preserve"> работа с оборудованием Owen становится намного легче, а решение возможных проблем занимает меньше времени. </w:t>
       </w:r>
     </w:p>
     <w:p>
@@ -10301,7 +10049,7 @@
         <w:pStyle w:val="af4"/>
         <w:numPr>
           <w:ilvl w:val="0"/>
-          <w:numId w:val="19"/>
+          <w:numId w:val="23"/>
         </w:numPr>
       </w:pPr>
       <w:r>
@@ -10313,7 +10061,7 @@
         <w:pStyle w:val="af4"/>
         <w:numPr>
           <w:ilvl w:val="0"/>
-          <w:numId w:val="19"/>
+          <w:numId w:val="23"/>
         </w:numPr>
       </w:pPr>
       <w:r>
@@ -10337,7 +10085,7 @@
         <w:pStyle w:val="af4"/>
         <w:numPr>
           <w:ilvl w:val="0"/>
-          <w:numId w:val="19"/>
+          <w:numId w:val="23"/>
         </w:numPr>
       </w:pPr>
       <w:r>
@@ -10370,219 +10118,7 @@
           <w:szCs w:val="24"/>
           <w:lang w:eastAsia="ru-RU"/>
         </w:rPr>
-        <w:t>После завершения удержания на экране индикация показывает, что режим остановлен</w:t>
-      </w:r>
-      <w:r>
-        <w:rPr>
-          <w:rFonts w:eastAsia="DengXian"/>
-          <w:kern w:val="2"/>
-          <w:sz w:val="28"/>
-          <w:szCs w:val="24"/>
-          <w:lang w:eastAsia="ru-RU"/>
-        </w:rPr>
-        <w:t>, после чего пользователю необходимо вручную выполнить сброс давления, используя клапан</w:t>
-      </w:r>
-      <w:r>
-        <w:rPr>
-          <w:rFonts w:eastAsia="DengXian"/>
-          <w:kern w:val="2"/>
-          <w:sz w:val="28"/>
-          <w:szCs w:val="24"/>
-          <w:lang w:eastAsia="ru-RU"/>
-        </w:rPr>
-        <w:t>ы</w:t>
-      </w:r>
-      <w:r>
-        <w:rPr>
-          <w:rFonts w:eastAsia="DengXian"/>
-          <w:kern w:val="2"/>
-          <w:sz w:val="28"/>
-          <w:szCs w:val="24"/>
-          <w:lang w:eastAsia="ru-RU"/>
-        </w:rPr>
-        <w:t xml:space="preserve"> К4 (</w:t>
-      </w:r>
-      <w:r>
-        <w:rPr>
-          <w:rFonts w:eastAsia="DengXian"/>
-          <w:kern w:val="2"/>
-          <w:sz w:val="28"/>
-          <w:szCs w:val="24"/>
-          <w:lang w:eastAsia="ru-RU"/>
-        </w:rPr>
-        <w:fldChar w:fldCharType="begin"/>
-      </w:r>
-      <w:r>
-        <w:rPr>
-          <w:rFonts w:eastAsia="DengXian"/>
-          <w:kern w:val="2"/>
-          <w:sz w:val="28"/>
-          <w:szCs w:val="24"/>
-          <w:lang w:eastAsia="ru-RU"/>
-        </w:rPr>
-        <w:instrText xml:space="preserve"> REF _Ref185413019 \h </w:instrText>
-      </w:r>
-      <w:r>
-        <w:rPr>
-          <w:rFonts w:eastAsia="DengXian"/>
-          <w:kern w:val="2"/>
-          <w:sz w:val="28"/>
-          <w:szCs w:val="24"/>
-          <w:lang w:eastAsia="ru-RU"/>
-        </w:rPr>
-      </w:r>
-      <w:r>
-        <w:rPr>
-          <w:rFonts w:eastAsia="DengXian"/>
-          <w:kern w:val="2"/>
-          <w:sz w:val="28"/>
-          <w:szCs w:val="24"/>
-          <w:lang w:eastAsia="ru-RU"/>
-        </w:rPr>
-        <w:fldChar w:fldCharType="separate"/>
-      </w:r>
-      <w:r>
-        <w:rPr>
-          <w:sz w:val="28"/>
-          <w:szCs w:val="28"/>
-        </w:rPr>
-        <w:t xml:space="preserve">Рис. </w:t>
-      </w:r>
-      <w:r>
-        <w:rPr>
-          <w:i/>
-          <w:iCs/>
-          <w:noProof/>
-          <w:sz w:val="28"/>
-          <w:szCs w:val="28"/>
-        </w:rPr>
-        <w:t>3.1</w:t>
-      </w:r>
-      <w:r>
-        <w:rPr>
-          <w:sz w:val="28"/>
-          <w:szCs w:val="28"/>
-        </w:rPr>
-        <w:t>.</w:t>
-      </w:r>
-      <w:r>
-        <w:rPr>
-          <w:i/>
-          <w:iCs/>
-          <w:noProof/>
-          <w:sz w:val="28"/>
-          <w:szCs w:val="28"/>
-        </w:rPr>
-        <w:t>1</w:t>
-      </w:r>
-      <w:r>
-        <w:rPr>
-          <w:rFonts w:eastAsia="DengXian"/>
-          <w:kern w:val="2"/>
-          <w:sz w:val="28"/>
-          <w:szCs w:val="24"/>
-          <w:lang w:eastAsia="ru-RU"/>
-        </w:rPr>
-        <w:fldChar w:fldCharType="end"/>
-      </w:r>
-      <w:r>
-        <w:rPr>
-          <w:rFonts w:eastAsia="DengXian"/>
-          <w:kern w:val="2"/>
-          <w:sz w:val="28"/>
-          <w:szCs w:val="24"/>
-          <w:lang w:eastAsia="ru-RU"/>
-        </w:rPr>
-        <w:t>.)</w:t>
-      </w:r>
-      <w:r>
-        <w:rPr>
-          <w:rFonts w:eastAsia="DengXian"/>
-          <w:kern w:val="2"/>
-          <w:sz w:val="28"/>
-          <w:szCs w:val="24"/>
-          <w:lang w:eastAsia="ru-RU"/>
-        </w:rPr>
-        <w:t xml:space="preserve"> до требуемого уровня</w:t>
-      </w:r>
-      <w:r>
-        <w:rPr>
-          <w:rFonts w:eastAsia="DengXian"/>
-          <w:kern w:val="2"/>
-          <w:sz w:val="28"/>
-          <w:szCs w:val="24"/>
-          <w:lang w:eastAsia="ru-RU"/>
-        </w:rPr>
-        <w:t xml:space="preserve">, после чего, при необходимости, запустить очередной цикл режима. В случае, если испытания завершены, необходимо действовать по алгоритму, описанному в </w:t>
-      </w:r>
-      <w:r>
-        <w:rPr>
-          <w:rFonts w:eastAsia="DengXian"/>
-          <w:kern w:val="2"/>
-          <w:sz w:val="28"/>
-          <w:szCs w:val="24"/>
-          <w:lang w:eastAsia="ru-RU"/>
-        </w:rPr>
-        <w:fldChar w:fldCharType="begin"/>
-      </w:r>
-      <w:r>
-        <w:rPr>
-          <w:rFonts w:eastAsia="DengXian"/>
-          <w:kern w:val="2"/>
-          <w:sz w:val="28"/>
-          <w:szCs w:val="24"/>
-          <w:lang w:eastAsia="ru-RU"/>
-        </w:rPr>
-        <w:instrText xml:space="preserve"> REF _Ref187035736 \r \h </w:instrText>
-      </w:r>
-      <w:r>
-        <w:rPr>
-          <w:rFonts w:eastAsia="DengXian"/>
-          <w:kern w:val="2"/>
-          <w:sz w:val="28"/>
-          <w:szCs w:val="24"/>
-          <w:lang w:eastAsia="ru-RU"/>
-        </w:rPr>
-      </w:r>
-      <w:r>
-        <w:rPr>
-          <w:rFonts w:eastAsia="DengXian"/>
-          <w:kern w:val="2"/>
-          <w:sz w:val="28"/>
-          <w:szCs w:val="24"/>
-          <w:lang w:eastAsia="ru-RU"/>
-        </w:rPr>
-        <w:fldChar w:fldCharType="separate"/>
-      </w:r>
-      <w:r>
-        <w:rPr>
-          <w:rFonts w:eastAsia="DengXian"/>
-          <w:kern w:val="2"/>
-          <w:sz w:val="28"/>
-          <w:szCs w:val="24"/>
-          <w:lang w:eastAsia="ru-RU"/>
-        </w:rPr>
-        <w:t>3.1</w:t>
-      </w:r>
-      <w:r>
-        <w:rPr>
-          <w:rFonts w:eastAsia="DengXian"/>
-          <w:kern w:val="2"/>
-          <w:sz w:val="28"/>
-          <w:szCs w:val="24"/>
-          <w:lang w:eastAsia="ru-RU"/>
-        </w:rPr>
-        <w:fldChar w:fldCharType="end"/>
-      </w:r>
-      <w:r>
-        <w:rPr>
-          <w:rFonts w:eastAsia="DengXian"/>
-          <w:kern w:val="2"/>
-          <w:sz w:val="28"/>
-          <w:szCs w:val="24"/>
-          <w:lang w:eastAsia="ru-RU"/>
-        </w:rPr>
-        <w:t xml:space="preserve">. </w:t>
+        <w:t>Эти значения должны вводиться оператором на СП310-Б и проверяться на корректность.</w:t>
       </w:r>
     </w:p>
     <w:p>
@@ -10597,68 +10133,230 @@
           <w:kern w:val="2"/>
           <w:sz w:val="28"/>
           <w:szCs w:val="24"/>
-          <w:lang w:val="en-US" w:eastAsia="ru-RU"/>
-        </w:rPr>
-      </w:pPr>
-      <w:r>
-        <w:rPr>
-          <w:rFonts w:eastAsia="DengXian"/>
-          <w:kern w:val="2"/>
-          <w:sz w:val="28"/>
-          <w:szCs w:val="24"/>
-          <w:lang w:eastAsia="ru-RU"/>
-        </w:rPr>
-        <w:t xml:space="preserve">По результату </w:t>
-      </w:r>
-      <w:r>
-        <w:rPr>
-          <w:rFonts w:eastAsia="DengXian"/>
-          <w:kern w:val="2"/>
-          <w:sz w:val="28"/>
-          <w:szCs w:val="24"/>
-          <w:lang w:eastAsia="ru-RU"/>
-        </w:rPr>
-        <w:t xml:space="preserve">проведения </w:t>
-      </w:r>
-      <w:r>
-        <w:rPr>
-          <w:rFonts w:eastAsia="DengXian"/>
-          <w:kern w:val="2"/>
-          <w:sz w:val="28"/>
-          <w:szCs w:val="24"/>
-          <w:lang w:eastAsia="ru-RU"/>
-        </w:rPr>
-        <w:t xml:space="preserve">испытания должен </w:t>
-      </w:r>
-      <w:r>
-        <w:rPr>
-          <w:rFonts w:eastAsia="DengXian"/>
-          <w:kern w:val="2"/>
-          <w:sz w:val="28"/>
-          <w:szCs w:val="24"/>
-          <w:lang w:eastAsia="ru-RU"/>
-        </w:rPr>
-        <w:t>получиться</w:t>
-      </w:r>
-      <w:r>
-        <w:rPr>
-          <w:rFonts w:eastAsia="DengXian"/>
-          <w:kern w:val="2"/>
-          <w:sz w:val="28"/>
-          <w:szCs w:val="24"/>
-          <w:lang w:eastAsia="ru-RU"/>
-        </w:rPr>
-        <w:t xml:space="preserve"> график, похожий на приведенный ниже</w:t>
-      </w:r>
-      <w:r>
-        <w:rPr>
-          <w:rFonts w:eastAsia="DengXian"/>
-          <w:kern w:val="2"/>
-          <w:sz w:val="28"/>
-          <w:szCs w:val="24"/>
-          <w:lang w:eastAsia="ru-RU"/>
-        </w:rPr>
-        <w:t>:</w:t>
+          <w:lang w:eastAsia="ru-RU"/>
+        </w:rPr>
+      </w:pPr>
+      <w:r>
+        <w:rPr>
+          <w:rFonts w:eastAsia="DengXian"/>
+          <w:kern w:val="2"/>
+          <w:sz w:val="28"/>
+          <w:szCs w:val="24"/>
+          <w:lang w:eastAsia="ru-RU"/>
+        </w:rPr>
+        <w:t>После завершения удержания на экране индикация показывает, что режим остановлен</w:t>
+      </w:r>
+      <w:r>
+        <w:rPr>
+          <w:rFonts w:eastAsia="DengXian"/>
+          <w:kern w:val="2"/>
+          <w:sz w:val="28"/>
+          <w:szCs w:val="24"/>
+          <w:lang w:eastAsia="ru-RU"/>
+        </w:rPr>
+        <w:t>, после чего пользователю необходимо вручную выполнить сброс давления, используя клапан</w:t>
+      </w:r>
+      <w:r>
+        <w:rPr>
+          <w:rFonts w:eastAsia="DengXian"/>
+          <w:kern w:val="2"/>
+          <w:sz w:val="28"/>
+          <w:szCs w:val="24"/>
+          <w:lang w:eastAsia="ru-RU"/>
+        </w:rPr>
+        <w:t>ы</w:t>
+      </w:r>
+      <w:r>
+        <w:rPr>
+          <w:rFonts w:eastAsia="DengXian"/>
+          <w:kern w:val="2"/>
+          <w:sz w:val="28"/>
+          <w:szCs w:val="24"/>
+          <w:lang w:eastAsia="ru-RU"/>
+        </w:rPr>
+        <w:t xml:space="preserve"> К4 (</w:t>
+      </w:r>
+      <w:r>
+        <w:rPr>
+          <w:rFonts w:eastAsia="DengXian"/>
+          <w:kern w:val="2"/>
+          <w:sz w:val="28"/>
+          <w:szCs w:val="24"/>
+          <w:lang w:eastAsia="ru-RU"/>
+        </w:rPr>
+        <w:fldChar w:fldCharType="begin"/>
+      </w:r>
+      <w:r>
+        <w:rPr>
+          <w:rFonts w:eastAsia="DengXian"/>
+          <w:kern w:val="2"/>
+          <w:sz w:val="28"/>
+          <w:szCs w:val="24"/>
+          <w:lang w:eastAsia="ru-RU"/>
+        </w:rPr>
+        <w:instrText xml:space="preserve"> REF _Ref185413019 \h </w:instrText>
+      </w:r>
+      <w:r>
+        <w:rPr>
+          <w:rFonts w:eastAsia="DengXian"/>
+          <w:kern w:val="2"/>
+          <w:sz w:val="28"/>
+          <w:szCs w:val="24"/>
+          <w:lang w:eastAsia="ru-RU"/>
+        </w:rPr>
+      </w:r>
+      <w:r>
+        <w:rPr>
+          <w:rFonts w:eastAsia="DengXian"/>
+          <w:kern w:val="2"/>
+          <w:sz w:val="28"/>
+          <w:szCs w:val="24"/>
+          <w:lang w:eastAsia="ru-RU"/>
+        </w:rPr>
+        <w:fldChar w:fldCharType="separate"/>
+      </w:r>
+      <w:r>
+        <w:rPr>
+          <w:sz w:val="28"/>
+          <w:szCs w:val="28"/>
+        </w:rPr>
+        <w:t xml:space="preserve">Рис. </w:t>
+      </w:r>
+      <w:r>
+        <w:rPr>
+          <w:i/>
+          <w:iCs/>
+          <w:noProof/>
+          <w:sz w:val="28"/>
+          <w:szCs w:val="28"/>
+        </w:rPr>
+        <w:t>3.1</w:t>
+      </w:r>
+      <w:r>
+        <w:rPr>
+          <w:sz w:val="28"/>
+          <w:szCs w:val="28"/>
+        </w:rPr>
+        <w:t>.</w:t>
+      </w:r>
+      <w:r>
+        <w:rPr>
+          <w:i/>
+          <w:iCs/>
+          <w:noProof/>
+          <w:sz w:val="28"/>
+          <w:szCs w:val="28"/>
+        </w:rPr>
+        <w:t>1</w:t>
+      </w:r>
+      <w:r>
+        <w:rPr>
+          <w:rFonts w:eastAsia="DengXian"/>
+          <w:kern w:val="2"/>
+          <w:sz w:val="28"/>
+          <w:szCs w:val="24"/>
+          <w:lang w:eastAsia="ru-RU"/>
+        </w:rPr>
+        <w:fldChar w:fldCharType="end"/>
+      </w:r>
+      <w:r>
+        <w:rPr>
+          <w:rFonts w:eastAsia="DengXian"/>
+          <w:kern w:val="2"/>
+          <w:sz w:val="28"/>
+          <w:szCs w:val="24"/>
+          <w:lang w:eastAsia="ru-RU"/>
+        </w:rPr>
+        <w:t>.)</w:t>
+      </w:r>
+      <w:r>
+        <w:rPr>
+          <w:rFonts w:eastAsia="DengXian"/>
+          <w:kern w:val="2"/>
+          <w:sz w:val="28"/>
+          <w:szCs w:val="24"/>
+          <w:lang w:eastAsia="ru-RU"/>
+        </w:rPr>
+        <w:t xml:space="preserve"> до требуемого уровня</w:t>
+      </w:r>
+      <w:r>
+        <w:rPr>
+          <w:rFonts w:eastAsia="DengXian"/>
+          <w:kern w:val="2"/>
+          <w:sz w:val="28"/>
+          <w:szCs w:val="24"/>
+          <w:lang w:eastAsia="ru-RU"/>
+        </w:rPr>
+        <w:t xml:space="preserve">, после чего, при необходимости, запустить очередной цикл режима. В случае, если испытания завершены, необходимо действовать по алгоритму, описанному в </w:t>
+      </w:r>
+      <w:r>
+        <w:rPr>
+          <w:rFonts w:eastAsia="DengXian"/>
+          <w:kern w:val="2"/>
+          <w:sz w:val="28"/>
+          <w:szCs w:val="24"/>
+          <w:lang w:eastAsia="ru-RU"/>
+        </w:rPr>
+        <w:fldChar w:fldCharType="begin"/>
+      </w:r>
+      <w:r>
+        <w:rPr>
+          <w:rFonts w:eastAsia="DengXian"/>
+          <w:kern w:val="2"/>
+          <w:sz w:val="28"/>
+          <w:szCs w:val="24"/>
+          <w:lang w:eastAsia="ru-RU"/>
+        </w:rPr>
+        <w:instrText xml:space="preserve"> REF _Ref187035736 \r \h </w:instrText>
+      </w:r>
+      <w:r>
+        <w:rPr>
+          <w:rFonts w:eastAsia="DengXian"/>
+          <w:kern w:val="2"/>
+          <w:sz w:val="28"/>
+          <w:szCs w:val="24"/>
+          <w:lang w:eastAsia="ru-RU"/>
+        </w:rPr>
+      </w:r>
+      <w:r>
+        <w:rPr>
+          <w:rFonts w:eastAsia="DengXian"/>
+          <w:kern w:val="2"/>
+          <w:sz w:val="28"/>
+          <w:szCs w:val="24"/>
+          <w:lang w:eastAsia="ru-RU"/>
+        </w:rPr>
+        <w:fldChar w:fldCharType="separate"/>
+      </w:r>
+      <w:r>
+        <w:rPr>
+          <w:rFonts w:eastAsia="DengXian"/>
+          <w:kern w:val="2"/>
+          <w:sz w:val="28"/>
+          <w:szCs w:val="24"/>
+          <w:lang w:eastAsia="ru-RU"/>
+        </w:rPr>
+        <w:t>3.1</w:t>
+      </w:r>
+      <w:r>
+        <w:rPr>
+          <w:rFonts w:eastAsia="DengXian"/>
+          <w:kern w:val="2"/>
+          <w:sz w:val="28"/>
+          <w:szCs w:val="24"/>
+          <w:lang w:eastAsia="ru-RU"/>
+        </w:rPr>
+        <w:fldChar w:fldCharType="end"/>
+      </w:r>
+      <w:r>
+        <w:rPr>
+          <w:rFonts w:eastAsia="DengXian"/>
+          <w:kern w:val="2"/>
+          <w:sz w:val="28"/>
+          <w:szCs w:val="24"/>
+          <w:lang w:eastAsia="ru-RU"/>
+        </w:rPr>
+        <w:t xml:space="preserve">. </w:t>
       </w:r>
     </w:p>
     <w:p>
@@ -10673,7 +10371,83 @@
           <w:kern w:val="2"/>
           <w:sz w:val="28"/>
           <w:szCs w:val="24"/>
-          <w:lang w:val="en-US" w:eastAsia="ru-RU"/>
+          <w:lang w:eastAsia="ru-RU"/>
+        </w:rPr>
+      </w:pPr>
+      <w:r>
+        <w:rPr>
+          <w:rFonts w:eastAsia="DengXian"/>
+          <w:kern w:val="2"/>
+          <w:sz w:val="28"/>
+          <w:szCs w:val="24"/>
+          <w:lang w:eastAsia="ru-RU"/>
+        </w:rPr>
+        <w:t xml:space="preserve">По результату </w:t>
+      </w:r>
+      <w:r>
+        <w:rPr>
+          <w:rFonts w:eastAsia="DengXian"/>
+          <w:kern w:val="2"/>
+          <w:sz w:val="28"/>
+          <w:szCs w:val="24"/>
+          <w:lang w:eastAsia="ru-RU"/>
+        </w:rPr>
+        <w:t xml:space="preserve">проведения </w:t>
+      </w:r>
+      <w:r>
+        <w:rPr>
+          <w:rFonts w:eastAsia="DengXian"/>
+          <w:kern w:val="2"/>
+          <w:sz w:val="28"/>
+          <w:szCs w:val="24"/>
+          <w:lang w:eastAsia="ru-RU"/>
+        </w:rPr>
+        <w:t xml:space="preserve">испытания должен </w:t>
+      </w:r>
+      <w:r>
+        <w:rPr>
+          <w:rFonts w:eastAsia="DengXian"/>
+          <w:kern w:val="2"/>
+          <w:sz w:val="28"/>
+          <w:szCs w:val="24"/>
+          <w:lang w:eastAsia="ru-RU"/>
+        </w:rPr>
+        <w:t>получиться</w:t>
+      </w:r>
+      <w:r>
+        <w:rPr>
+          <w:rFonts w:eastAsia="DengXian"/>
+          <w:kern w:val="2"/>
+          <w:sz w:val="28"/>
+          <w:szCs w:val="24"/>
+          <w:lang w:eastAsia="ru-RU"/>
+        </w:rPr>
+        <w:t xml:space="preserve"> график, похожий на приведенный ниже</w:t>
+      </w:r>
+      <w:r>
+        <w:rPr>
+          <w:rFonts w:eastAsia="DengXian"/>
+          <w:kern w:val="2"/>
+          <w:sz w:val="28"/>
+          <w:szCs w:val="24"/>
+          <w:lang w:eastAsia="ru-RU"/>
+        </w:rPr>
+        <w:t>:</w:t>
+      </w:r>
+    </w:p>
+    <w:p>
+      <w:pPr>
+        <w:suppressAutoHyphens w:val="0"/>
+        <w:spacing w:line="360" w:lineRule="auto"/>
+        <w:ind w:firstLine="567"/>
+        <w:contextualSpacing/>
+        <w:jc w:val="both"/>
+        <w:rPr>
+          <w:rFonts w:eastAsia="DengXian"/>
+          <w:kern w:val="2"/>
+          <w:sz w:val="28"/>
+          <w:szCs w:val="24"/>
+          <w:lang w:eastAsia="ru-RU"/>
         </w:rPr>
       </w:pPr>
     </w:p>
@@ -10697,7 +10471,7 @@
         </w:rPr>
         <w:lastRenderedPageBreak/>
         <w:drawing>
-          <wp:inline distT="0" distB="0" distL="0" distR="0" wp14:anchorId="4E736E74" wp14:editId="4F6B4FE0">
+          <wp:inline distT="0" distB="0" distL="0" distR="0" wp14:anchorId="4E736E74" wp14:editId="138772F5">
             <wp:extent cx="5760000" cy="2739956"/>
             <wp:effectExtent l="0" t="0" r="0" b="3810"/>
             <wp:docPr id="2120634361" name="Рисунок 3"/>
@@ -11234,7 +11008,7 @@
           <w:kern w:val="2"/>
           <w:sz w:val="28"/>
           <w:szCs w:val="24"/>
-          <w:lang w:val="en-US" w:eastAsia="ru-RU"/>
+          <w:lang w:eastAsia="ru-RU"/>
         </w:rPr>
       </w:pPr>
       <w:r>
@@ -11279,18 +11053,13 @@
       </w:pPr>
       <w:r>
         <w:rPr>
-          <w:rFonts w:eastAsia="DengXian"/>
           <w:noProof/>
-          <w:kern w:val="2"/>
-          <w:sz w:val="28"/>
-          <w:szCs w:val="24"/>
-          <w:lang w:val="en-US" w:eastAsia="ru-RU"/>
         </w:rPr>
         <w:drawing>
-          <wp:inline distT="0" distB="0" distL="0" distR="0" wp14:anchorId="21876E82" wp14:editId="21C06DCD">
-            <wp:extent cx="5760000" cy="2413458"/>
-            <wp:effectExtent l="0" t="0" r="0" b="6350"/>
-            <wp:docPr id="11799032" name="Рисунок 2" descr="Изображение выглядит как линия, диаграмма, График, Параллельный&#10;&#10;Автоматически созданное описание"/>
+          <wp:inline distT="0" distB="0" distL="0" distR="0" wp14:anchorId="089EE9FE" wp14:editId="3B13B541">
+            <wp:extent cx="5760000" cy="2415658"/>
+            <wp:effectExtent l="0" t="0" r="0" b="3810"/>
+            <wp:docPr id="50207868" name="Рисунок 1"/>
             <wp:cNvGraphicFramePr>
               <a:graphicFrameLocks xmlns:a="http://schemas.openxmlformats.org/drawingml/2006/main" noChangeAspect="1"/>
             </wp:cNvGraphicFramePr>
@@ -11298,7 +11067,7 @@
               <a:graphicData uri="http://schemas.openxmlformats.org/drawingml/2006/picture">
                 <pic:pic xmlns:pic="http://schemas.openxmlformats.org/drawingml/2006/picture">
                   <pic:nvPicPr>
-                    <pic:cNvPr id="11799032" name="Рисунок 2" descr="Изображение выглядит как линия, диаграмма, График, Параллельный&#10;&#10;Автоматически созданное описание"/>
+                    <pic:cNvPr id="0" name="Picture 1"/>
                     <pic:cNvPicPr>
                       <a:picLocks noChangeAspect="1" noChangeArrowheads="1"/>
                     </pic:cNvPicPr>
@@ -11319,7 +11088,7 @@
                   <pic:spPr bwMode="auto">
                     <a:xfrm>
                       <a:off x="0" y="0"/>
-                      <a:ext cx="5760000" cy="2413458"/>
+                      <a:ext cx="5760000" cy="2415658"/>
                     </a:xfrm>
                     <a:prstGeom prst="rect">
                       <a:avLst/>
@@ -11474,16 +11243,7 @@
           <w:sz w:val="28"/>
           <w:szCs w:val="28"/>
         </w:rPr>
-        <w:t xml:space="preserve"> График – результат </w:t>
-      </w:r>
-      <w:r>
-        <w:rPr>
-          <w:i w:val="0"/>
-          <w:iCs w:val="0"/>
-          <w:sz w:val="28"/>
-          <w:szCs w:val="28"/>
-        </w:rPr>
-        <w:t>работы статического режима</w:t>
+        <w:t xml:space="preserve"> График – результат работы статического режима</w:t>
       </w:r>
       <w:r>
         <w:rPr>
@@ -11507,16 +11267,706 @@
           <w:kern w:val="2"/>
           <w:sz w:val="28"/>
           <w:szCs w:val="24"/>
-          <w:lang w:eastAsia="ru-RU"/>
-        </w:rPr>
-      </w:pPr>
+          <w:lang w:val="en-US" w:eastAsia="ru-RU"/>
+        </w:rPr>
+      </w:pPr>
+      <w:r>
+        <w:rPr>
+          <w:rFonts w:eastAsia="DengXian"/>
+          <w:kern w:val="2"/>
+          <w:sz w:val="28"/>
+          <w:szCs w:val="24"/>
+          <w:lang w:eastAsia="ru-RU"/>
+        </w:rPr>
+        <w:t>В первую очередь рассмотрим обозначения на оси ординат</w:t>
+      </w:r>
+      <w:r>
+        <w:rPr>
+          <w:rFonts w:eastAsia="DengXian"/>
+          <w:kern w:val="2"/>
+          <w:sz w:val="28"/>
+          <w:szCs w:val="24"/>
+          <w:lang w:eastAsia="ru-RU"/>
+        </w:rPr>
+        <w:t>:</w:t>
+      </w:r>
+    </w:p>
+    <w:p>
+      <w:pPr>
+        <w:pStyle w:val="af4"/>
+        <w:numPr>
+          <w:ilvl w:val="0"/>
+          <w:numId w:val="22"/>
+        </w:numPr>
+      </w:pPr>
+      <w:r>
+        <w:t xml:space="preserve">Разница между </w:t>
+      </w:r>
+      <w:r>
+        <w:t>P</w:t>
+      </w:r>
+      <w:r>
+        <w:rPr>
+          <w:vertAlign w:val="subscript"/>
+        </w:rPr>
+        <w:t>2</w:t>
+      </w:r>
+      <w:r>
+        <w:t xml:space="preserve"> </w:t>
+      </w:r>
+      <w:r>
+        <w:t xml:space="preserve">и </w:t>
+      </w:r>
+      <w:r>
+        <w:t>P</w:t>
+      </w:r>
+      <w:r>
+        <w:rPr>
+          <w:vertAlign w:val="subscript"/>
+        </w:rPr>
+        <w:t>1</w:t>
+      </w:r>
+      <w:r>
+        <w:t xml:space="preserve"> –</w:t>
+      </w:r>
+      <w:r>
+        <w:t xml:space="preserve"> </w:t>
+      </w:r>
+      <w:r>
+        <w:t xml:space="preserve">величина «ступени», т.е. значение, на которое отличается предыдущее место удержания и следующее. Важно отметить, что эти значения высчитываются не относительно точки </w:t>
+      </w:r>
+      <w:r>
+        <w:t>P</w:t>
+      </w:r>
+      <w:r>
+        <w:rPr>
+          <w:vertAlign w:val="subscript"/>
+        </w:rPr>
+        <w:t>0</w:t>
+      </w:r>
+      <w:r>
+        <w:t xml:space="preserve">, а относительно 0. Т.е. первая точка </w:t>
+      </w:r>
+      <w:r>
+        <w:rPr>
+          <w:lang w:val="en-US"/>
+        </w:rPr>
+        <w:t>P</w:t>
+      </w:r>
+      <w:r>
+        <w:rPr>
+          <w:vertAlign w:val="subscript"/>
+        </w:rPr>
+        <w:t>1</w:t>
+      </w:r>
+      <w:r>
+        <w:t xml:space="preserve"> </w:t>
+      </w:r>
+      <w:r>
+        <w:t xml:space="preserve">при значении </w:t>
+      </w:r>
+      <w:r>
+        <w:rPr>
+          <w:lang w:val="en-US"/>
+        </w:rPr>
+        <w:t>P</w:t>
+      </w:r>
+      <w:r>
+        <w:rPr>
+          <w:vertAlign w:val="subscript"/>
+        </w:rPr>
+        <w:t>0</w:t>
+      </w:r>
+      <w:r>
+        <w:t xml:space="preserve"> меньше величины шага будет всегда одинаковой</w:t>
+      </w:r>
+      <w:r>
+        <w:t xml:space="preserve"> и равной шагу. Если же окажется ситуация, когда </w:t>
+      </w:r>
+      <w:r>
+        <w:rPr>
+          <w:lang w:val="en-US"/>
+        </w:rPr>
+        <w:t>P</w:t>
+      </w:r>
+      <w:r>
+        <w:rPr>
+          <w:vertAlign w:val="subscript"/>
+        </w:rPr>
+        <w:t>0</w:t>
+      </w:r>
+      <w:r>
+        <w:t xml:space="preserve"> больше величины шага, необходимо точкой </w:t>
+      </w:r>
+      <w:r>
+        <w:rPr>
+          <w:lang w:val="en-US"/>
+        </w:rPr>
+        <w:t>P</w:t>
+      </w:r>
+      <w:r>
+        <w:rPr>
+          <w:vertAlign w:val="subscript"/>
+        </w:rPr>
+        <w:t>1</w:t>
+      </w:r>
+      <w:r>
+        <w:t xml:space="preserve"> </w:t>
+      </w:r>
+      <w:r>
+        <w:t xml:space="preserve">выбрать ближайшую кратную значению ступени величину, большую, чем </w:t>
+      </w:r>
+      <w:r>
+        <w:rPr>
+          <w:lang w:val="en-US"/>
+        </w:rPr>
+        <w:t>P</w:t>
+      </w:r>
+      <w:r>
+        <w:rPr>
+          <w:vertAlign w:val="subscript"/>
+        </w:rPr>
+        <w:t>0</w:t>
+      </w:r>
+      <w:r>
+        <w:t>. Доступ к изменению значения ступени не должен предоставляться оператору по средствам дисплея и стандартно должен быть равен 0.5 МПа, однако изменение должно быть возможно посредствам экрана непосредственно на ПР200.</w:t>
+      </w:r>
+    </w:p>
+    <w:p>
+      <w:pPr>
+        <w:pStyle w:val="af4"/>
+        <w:numPr>
+          <w:ilvl w:val="0"/>
+          <w:numId w:val="22"/>
+        </w:numPr>
+      </w:pPr>
+      <w:r>
+        <w:rPr>
+          <w:lang w:val="en-US"/>
+        </w:rPr>
+        <w:t>P</w:t>
+      </w:r>
+      <w:r>
+        <w:rPr>
+          <w:vertAlign w:val="subscript"/>
+        </w:rPr>
+        <w:t>3</w:t>
+      </w:r>
+      <w:r>
+        <w:t xml:space="preserve"> – </w:t>
+      </w:r>
+      <w:r>
+        <w:t xml:space="preserve">точка промежуточного давления. Относительно этой точки будет меняться время удержания давления. Это нужно потому, что чаще всего практически нет смысла по долгу удерживать устройство длительное </w:t>
+      </w:r>
+      <w:r>
+        <w:lastRenderedPageBreak/>
+        <w:t>время при малом значении давления, однако для протокола необходимо, поэтому в программе должно быть предусмотрена точка, относительно которой время удержания будет меняться.</w:t>
+      </w:r>
+    </w:p>
+    <w:p>
+      <w:pPr>
+        <w:pStyle w:val="af4"/>
+        <w:numPr>
+          <w:ilvl w:val="0"/>
+          <w:numId w:val="22"/>
+        </w:numPr>
+      </w:pPr>
+      <w:r>
+        <w:rPr>
+          <w:lang w:val="en-US"/>
+        </w:rPr>
+        <w:t>P</w:t>
+      </w:r>
+      <w:r>
+        <w:rPr>
+          <w:vertAlign w:val="subscript"/>
+        </w:rPr>
+        <w:t>4</w:t>
+      </w:r>
+      <w:r>
+        <w:t xml:space="preserve"> – </w:t>
+      </w:r>
+      <w:r>
+        <w:t>максимальное значение давления. Важно отметить, что оно не обязано быть кратно непосредственно шагу ступени, в таком случае очередной точкой удержания будет выбираться именно максимальное давление, а не очередное значение, которое должно быть при заданном шаге.</w:t>
+      </w:r>
+    </w:p>
+    <w:p>
+      <w:pPr>
+        <w:suppressAutoHyphens w:val="0"/>
+        <w:spacing w:line="360" w:lineRule="auto"/>
+        <w:ind w:firstLine="567"/>
+        <w:contextualSpacing/>
+        <w:jc w:val="both"/>
+        <w:rPr>
+          <w:rFonts w:eastAsia="DengXian"/>
+          <w:kern w:val="2"/>
+          <w:sz w:val="28"/>
+          <w:szCs w:val="24"/>
+          <w:lang w:val="en-US" w:eastAsia="ru-RU"/>
+        </w:rPr>
+      </w:pPr>
+      <w:r>
+        <w:rPr>
+          <w:rFonts w:eastAsia="DengXian"/>
+          <w:kern w:val="2"/>
+          <w:sz w:val="28"/>
+          <w:szCs w:val="24"/>
+          <w:lang w:eastAsia="ru-RU"/>
+        </w:rPr>
+        <w:t>Далее перейдем к оси абсцисс</w:t>
+      </w:r>
+      <w:r>
+        <w:rPr>
+          <w:rFonts w:eastAsia="DengXian"/>
+          <w:kern w:val="2"/>
+          <w:sz w:val="28"/>
+          <w:szCs w:val="24"/>
+          <w:lang w:eastAsia="ru-RU"/>
+        </w:rPr>
+        <w:t>:</w:t>
+      </w:r>
+    </w:p>
+    <w:p>
+      <w:pPr>
+        <w:pStyle w:val="af4"/>
+        <w:numPr>
+          <w:ilvl w:val="0"/>
+          <w:numId w:val="22"/>
+        </w:numPr>
+      </w:pPr>
+      <w:r>
+        <w:t xml:space="preserve">Время между началом набора и </w:t>
+      </w:r>
+      <w:r>
+        <w:rPr>
+          <w:lang w:val="en-US"/>
+        </w:rPr>
+        <w:t>t</w:t>
+      </w:r>
+      <w:r>
+        <w:rPr>
+          <w:vertAlign w:val="subscript"/>
+        </w:rPr>
+        <w:t>1,</w:t>
+      </w:r>
+      <w:r>
+        <w:t xml:space="preserve"> </w:t>
+      </w:r>
+      <w:r>
+        <w:t xml:space="preserve">как и все последующие времена набора ступени, задаются не через значение времени, а через скорость набора. Механизм полностью повторяет аналогичный для циклического режима в разделе </w:t>
+      </w:r>
+      <w:r>
+        <w:fldChar w:fldCharType="begin"/>
+      </w:r>
+      <w:r>
+        <w:instrText xml:space="preserve"> REF _Ref187028252 \r \h </w:instrText>
+      </w:r>
+      <w:r>
+        <w:fldChar w:fldCharType="separate"/>
+      </w:r>
+      <w:r>
+        <w:t>3.3</w:t>
+      </w:r>
+      <w:r>
+        <w:fldChar w:fldCharType="end"/>
+      </w:r>
+      <w:r>
+        <w:t>.</w:t>
+      </w:r>
+    </w:p>
+    <w:p>
+      <w:pPr>
+        <w:pStyle w:val="af4"/>
+        <w:numPr>
+          <w:ilvl w:val="0"/>
+          <w:numId w:val="22"/>
+        </w:numPr>
+      </w:pPr>
+      <w:r>
+        <w:t xml:space="preserve">Разница между </w:t>
+      </w:r>
+      <w:r>
+        <w:rPr>
+          <w:lang w:val="en-US"/>
+        </w:rPr>
+        <w:t>t</w:t>
+      </w:r>
+      <w:r>
+        <w:rPr>
+          <w:vertAlign w:val="subscript"/>
+        </w:rPr>
+        <w:t>2</w:t>
+      </w:r>
+      <w:r>
+        <w:t xml:space="preserve"> и </w:t>
+      </w:r>
+      <w:r>
+        <w:rPr>
+          <w:lang w:val="en-US"/>
+        </w:rPr>
+        <w:t>t</w:t>
+      </w:r>
+      <w:r>
+        <w:rPr>
+          <w:vertAlign w:val="subscript"/>
+        </w:rPr>
+        <w:t>1</w:t>
+      </w:r>
+      <w:r>
+        <w:t xml:space="preserve"> – время удержания до промежуточного давления</w:t>
+      </w:r>
+      <w:r>
+        <w:t>. В это время давление должно удерживаться на одном уровне.</w:t>
+      </w:r>
+    </w:p>
+    <w:p>
+      <w:pPr>
+        <w:pStyle w:val="af4"/>
+        <w:numPr>
+          <w:ilvl w:val="0"/>
+          <w:numId w:val="22"/>
+        </w:numPr>
+      </w:pPr>
+      <w:r>
+        <w:t xml:space="preserve">Разница между </w:t>
+      </w:r>
+      <w:r>
+        <w:rPr>
+          <w:lang w:val="en-US"/>
+        </w:rPr>
+        <w:t>t</w:t>
+      </w:r>
+      <w:r>
+        <w:rPr>
+          <w:vertAlign w:val="subscript"/>
+        </w:rPr>
+        <w:t>4</w:t>
+      </w:r>
+      <w:r>
+        <w:t xml:space="preserve"> и </w:t>
+      </w:r>
+      <w:r>
+        <w:rPr>
+          <w:lang w:val="en-US"/>
+        </w:rPr>
+        <w:t>t</w:t>
+      </w:r>
+      <w:r>
+        <w:rPr>
+          <w:vertAlign w:val="subscript"/>
+        </w:rPr>
+        <w:t>3</w:t>
+      </w:r>
+      <w:r>
+        <w:t xml:space="preserve"> – время удержания </w:t>
+      </w:r>
+      <w:r>
+        <w:t>после</w:t>
+      </w:r>
+      <w:r>
+        <w:t xml:space="preserve"> промежуточного давления. В это время давление должно удерживаться на одном уровне.</w:t>
+      </w:r>
+    </w:p>
+    <w:p>
+      <w:pPr>
+        <w:suppressAutoHyphens w:val="0"/>
+        <w:spacing w:line="360" w:lineRule="auto"/>
+        <w:ind w:firstLine="567"/>
+        <w:contextualSpacing/>
+        <w:jc w:val="both"/>
+        <w:rPr>
+          <w:rFonts w:eastAsia="DengXian"/>
+          <w:kern w:val="2"/>
+          <w:sz w:val="28"/>
+          <w:szCs w:val="24"/>
+          <w:lang w:eastAsia="ru-RU"/>
+        </w:rPr>
+      </w:pPr>
+      <w:bookmarkStart w:id="26" w:name="_Toc187030127"/>
+      <w:r>
+        <w:rPr>
+          <w:rFonts w:eastAsia="DengXian"/>
+          <w:kern w:val="2"/>
+          <w:sz w:val="28"/>
+          <w:szCs w:val="24"/>
+          <w:lang w:eastAsia="ru-RU"/>
+        </w:rPr>
+        <w:t>Все</w:t>
+      </w:r>
+      <w:r>
+        <w:rPr>
+          <w:rFonts w:eastAsia="DengXian"/>
+          <w:kern w:val="2"/>
+          <w:sz w:val="28"/>
+          <w:szCs w:val="24"/>
+          <w:lang w:eastAsia="ru-RU"/>
+        </w:rPr>
+        <w:t xml:space="preserve"> значения</w:t>
+      </w:r>
+      <w:r>
+        <w:rPr>
+          <w:rFonts w:eastAsia="DengXian"/>
+          <w:kern w:val="2"/>
+          <w:sz w:val="28"/>
+          <w:szCs w:val="24"/>
+          <w:lang w:eastAsia="ru-RU"/>
+        </w:rPr>
+        <w:t xml:space="preserve"> помимо шага ступени</w:t>
+      </w:r>
+      <w:r>
+        <w:rPr>
+          <w:rFonts w:eastAsia="DengXian"/>
+          <w:kern w:val="2"/>
+          <w:sz w:val="28"/>
+          <w:szCs w:val="24"/>
+          <w:lang w:eastAsia="ru-RU"/>
+        </w:rPr>
+        <w:t xml:space="preserve"> должны вводиться оператором на СП310-Б и проверяться на корректность.</w:t>
+      </w:r>
+    </w:p>
+    <w:p>
+      <w:pPr>
+        <w:suppressAutoHyphens w:val="0"/>
+        <w:spacing w:line="360" w:lineRule="auto"/>
+        <w:ind w:firstLine="567"/>
+        <w:contextualSpacing/>
+        <w:jc w:val="both"/>
+        <w:rPr>
+          <w:rFonts w:eastAsia="DengXian"/>
+          <w:kern w:val="2"/>
+          <w:sz w:val="28"/>
+          <w:szCs w:val="24"/>
+          <w:lang w:eastAsia="ru-RU"/>
+        </w:rPr>
+      </w:pPr>
+      <w:r>
+        <w:rPr>
+          <w:rFonts w:eastAsia="DengXian"/>
+          <w:kern w:val="2"/>
+          <w:sz w:val="28"/>
+          <w:szCs w:val="24"/>
+          <w:lang w:eastAsia="ru-RU"/>
+        </w:rPr>
+        <w:t xml:space="preserve">После завершения </w:t>
+      </w:r>
+      <w:r>
+        <w:rPr>
+          <w:rFonts w:eastAsia="DengXian"/>
+          <w:kern w:val="2"/>
+          <w:sz w:val="28"/>
+          <w:szCs w:val="24"/>
+          <w:lang w:eastAsia="ru-RU"/>
+        </w:rPr>
+        <w:t>испытания</w:t>
+      </w:r>
+      <w:r>
+        <w:rPr>
+          <w:rFonts w:eastAsia="DengXian"/>
+          <w:kern w:val="2"/>
+          <w:sz w:val="28"/>
+          <w:szCs w:val="24"/>
+          <w:lang w:eastAsia="ru-RU"/>
+        </w:rPr>
+        <w:t xml:space="preserve"> на экране индикация показывает, что режим остановлен, после чего пользовател</w:t>
+      </w:r>
+      <w:r>
+        <w:rPr>
+          <w:rFonts w:eastAsia="DengXian"/>
+          <w:kern w:val="2"/>
+          <w:sz w:val="28"/>
+          <w:szCs w:val="24"/>
+          <w:lang w:eastAsia="ru-RU"/>
+        </w:rPr>
+        <w:t>ь может ввести новые параметры, в случае необходимости продолжения испытаний, либо завершить их</w:t>
+      </w:r>
+      <w:r>
+        <w:rPr>
+          <w:rFonts w:eastAsia="DengXian"/>
+          <w:kern w:val="2"/>
+          <w:sz w:val="28"/>
+          <w:szCs w:val="24"/>
+          <w:lang w:eastAsia="ru-RU"/>
+        </w:rPr>
+        <w:t xml:space="preserve">. В случае, если испытания завершены, необходимо действовать по алгоритму, описанному в </w:t>
+      </w:r>
+      <w:r>
+        <w:rPr>
+          <w:rFonts w:eastAsia="DengXian"/>
+          <w:kern w:val="2"/>
+          <w:sz w:val="28"/>
+          <w:szCs w:val="24"/>
+          <w:lang w:eastAsia="ru-RU"/>
+        </w:rPr>
+        <w:fldChar w:fldCharType="begin"/>
+      </w:r>
+      <w:r>
+        <w:rPr>
+          <w:rFonts w:eastAsia="DengXian"/>
+          <w:kern w:val="2"/>
+          <w:sz w:val="28"/>
+          <w:szCs w:val="24"/>
+          <w:lang w:eastAsia="ru-RU"/>
+        </w:rPr>
+        <w:instrText xml:space="preserve"> REF _Ref187035736 \r \h </w:instrText>
+      </w:r>
+      <w:r>
+        <w:rPr>
+          <w:rFonts w:eastAsia="DengXian"/>
+          <w:kern w:val="2"/>
+          <w:sz w:val="28"/>
+          <w:szCs w:val="24"/>
+          <w:lang w:eastAsia="ru-RU"/>
+        </w:rPr>
+      </w:r>
+      <w:r>
+        <w:rPr>
+          <w:rFonts w:eastAsia="DengXian"/>
+          <w:kern w:val="2"/>
+          <w:sz w:val="28"/>
+          <w:szCs w:val="24"/>
+          <w:lang w:eastAsia="ru-RU"/>
+        </w:rPr>
+        <w:fldChar w:fldCharType="separate"/>
+      </w:r>
+      <w:r>
+        <w:rPr>
+          <w:rFonts w:eastAsia="DengXian"/>
+          <w:kern w:val="2"/>
+          <w:sz w:val="28"/>
+          <w:szCs w:val="24"/>
+          <w:lang w:eastAsia="ru-RU"/>
+        </w:rPr>
+        <w:t>3.1</w:t>
+      </w:r>
+      <w:r>
+        <w:rPr>
+          <w:rFonts w:eastAsia="DengXian"/>
+          <w:kern w:val="2"/>
+          <w:sz w:val="28"/>
+          <w:szCs w:val="24"/>
+          <w:lang w:eastAsia="ru-RU"/>
+        </w:rPr>
+        <w:fldChar w:fldCharType="end"/>
+      </w:r>
+      <w:r>
+        <w:rPr>
+          <w:rFonts w:eastAsia="DengXian"/>
+          <w:kern w:val="2"/>
+          <w:sz w:val="28"/>
+          <w:szCs w:val="24"/>
+          <w:lang w:eastAsia="ru-RU"/>
+        </w:rPr>
+        <w:t xml:space="preserve">. </w:t>
+      </w:r>
+    </w:p>
+    <w:p>
+      <w:pPr>
+        <w:suppressAutoHyphens w:val="0"/>
+        <w:spacing w:line="360" w:lineRule="auto"/>
+        <w:ind w:firstLine="567"/>
+        <w:contextualSpacing/>
+        <w:jc w:val="both"/>
+        <w:rPr>
+          <w:rFonts w:eastAsia="DengXian"/>
+          <w:kern w:val="2"/>
+          <w:sz w:val="28"/>
+          <w:szCs w:val="24"/>
+          <w:lang w:eastAsia="ru-RU"/>
+        </w:rPr>
+      </w:pPr>
+      <w:r>
+        <w:rPr>
+          <w:rFonts w:eastAsia="DengXian"/>
+          <w:kern w:val="2"/>
+          <w:sz w:val="28"/>
+          <w:szCs w:val="24"/>
+          <w:lang w:eastAsia="ru-RU"/>
+        </w:rPr>
+        <w:t>В ходе выполнения режима параметры должны быть недоступны для редактирования.</w:t>
+      </w:r>
+    </w:p>
+    <w:p>
+      <w:pPr>
+        <w:suppressAutoHyphens w:val="0"/>
+        <w:spacing w:line="360" w:lineRule="auto"/>
+        <w:ind w:firstLine="567"/>
+        <w:contextualSpacing/>
+        <w:jc w:val="both"/>
+        <w:rPr>
+          <w:rFonts w:eastAsia="DengXian"/>
+          <w:kern w:val="2"/>
+          <w:sz w:val="28"/>
+          <w:szCs w:val="24"/>
+          <w:lang w:eastAsia="ru-RU"/>
+        </w:rPr>
+      </w:pPr>
+      <w:r>
+        <w:rPr>
+          <w:rFonts w:eastAsia="DengXian"/>
+          <w:kern w:val="2"/>
+          <w:sz w:val="28"/>
+          <w:szCs w:val="24"/>
+          <w:lang w:eastAsia="ru-RU"/>
+        </w:rPr>
+        <w:t>Таким образом статический режим позволит проверить испытываемое устройство на устойчивость к длительному воздействию давления</w:t>
+      </w:r>
+      <w:r>
+        <w:rPr>
+          <w:rFonts w:eastAsia="DengXian"/>
+          <w:kern w:val="2"/>
+          <w:sz w:val="28"/>
+          <w:szCs w:val="24"/>
+          <w:lang w:eastAsia="ru-RU"/>
+        </w:rPr>
+        <w:t xml:space="preserve">, что позволит убедиться в его пригодности </w:t>
+      </w:r>
+      <w:r>
+        <w:rPr>
+          <w:rFonts w:eastAsia="DengXian"/>
+          <w:kern w:val="2"/>
+          <w:sz w:val="28"/>
+          <w:szCs w:val="24"/>
+          <w:lang w:eastAsia="ru-RU"/>
+        </w:rPr>
+        <w:t xml:space="preserve">при работе </w:t>
+      </w:r>
+      <w:r>
+        <w:rPr>
+          <w:rFonts w:eastAsia="DengXian"/>
+          <w:kern w:val="2"/>
+          <w:sz w:val="28"/>
+          <w:szCs w:val="24"/>
+          <w:lang w:eastAsia="ru-RU"/>
+        </w:rPr>
+        <w:t xml:space="preserve">под давлением в течении </w:t>
+      </w:r>
+      <w:r>
+        <w:rPr>
+          <w:rFonts w:eastAsia="DengXian"/>
+          <w:kern w:val="2"/>
+          <w:sz w:val="28"/>
+          <w:szCs w:val="24"/>
+          <w:lang w:eastAsia="ru-RU"/>
+        </w:rPr>
+        <w:t>заданного</w:t>
+      </w:r>
+      <w:r>
+        <w:rPr>
+          <w:rFonts w:eastAsia="DengXian"/>
+          <w:kern w:val="2"/>
+          <w:sz w:val="28"/>
+          <w:szCs w:val="24"/>
+          <w:lang w:eastAsia="ru-RU"/>
+        </w:rPr>
+        <w:t xml:space="preserve"> времени.</w:t>
+      </w:r>
     </w:p>
     <w:p>
       <w:pPr>
         <w:pStyle w:val="2"/>
       </w:pPr>
-      <w:bookmarkStart w:id="26" w:name="_Toc187030127"/>
-      <w:r>
+      <w:r>
+        <w:lastRenderedPageBreak/>
         <w:t>Выводы по разделу</w:t>
       </w:r>
       <w:bookmarkEnd w:id="26"/>
@@ -11554,9 +12004,12 @@
       </w:pPr>
       <w:bookmarkStart w:id="29" w:name="_Toc187030130"/>
       <w:r>
-        <w:t>Разработка ручного режима</w:t>
+        <w:t xml:space="preserve">Разработка </w:t>
       </w:r>
       <w:bookmarkEnd w:id="29"/>
+      <w:r>
+        <w:t>модели установки</w:t>
+      </w:r>
     </w:p>
     <w:p>
       <w:pPr>
@@ -11670,7 +12123,6 @@
       </w:pPr>
       <w:bookmarkStart w:id="40" w:name="_Toc187030140"/>
       <w:r>
-        <w:lastRenderedPageBreak/>
         <w:t>Выводы по разделу</w:t>
       </w:r>
       <w:bookmarkEnd w:id="40"/>
@@ -11736,15 +12188,7 @@
         </w:numPr>
       </w:pPr>
       <w:r>
-        <w:t xml:space="preserve">Готовые гидравлические стенды // </w:t>
-      </w:r>
-      <w:proofErr w:type="spellStart"/>
-      <w:r>
-        <w:t>Hydrofab</w:t>
-      </w:r>
-      <w:proofErr w:type="spellEnd"/>
-      <w:r>
-        <w:t xml:space="preserve"> URL: https://hydrofab.ru/container-testing/ (дата обращения: 06.01.2025).</w:t>
+        <w:t>Готовые гидравлические стенды // Hydrofab URL: https://hydrofab.ru/container-testing/ (дата обращения: 06.01.2025).</w:t>
       </w:r>
     </w:p>
     <w:p>
@@ -11756,15 +12200,7 @@
         </w:numPr>
       </w:pPr>
       <w:r>
-        <w:t xml:space="preserve">ПР200 программируемое реле // Сайт компании </w:t>
-      </w:r>
-      <w:proofErr w:type="spellStart"/>
-      <w:r>
-        <w:t>Owen</w:t>
-      </w:r>
-      <w:proofErr w:type="spellEnd"/>
-      <w:r>
-        <w:t xml:space="preserve"> URL: https://owen.ru/product/pr200 (дата обращения: 06.01.2025).</w:t>
+        <w:t>ПР200 программируемое реле // Сайт компании Owen URL: https://owen.ru/product/pr200 (дата обращения: 06.01.2025).</w:t>
       </w:r>
     </w:p>
     <w:p>
@@ -11776,15 +12212,7 @@
         </w:numPr>
       </w:pPr>
       <w:r>
-        <w:t xml:space="preserve">СП3хх сенсорные панели оператора // Сайт компании </w:t>
-      </w:r>
-      <w:proofErr w:type="spellStart"/>
-      <w:r>
-        <w:t>Owen</w:t>
-      </w:r>
-      <w:proofErr w:type="spellEnd"/>
-      <w:r>
-        <w:t xml:space="preserve"> URL: https://owen.ru/product/sp3xx (дата обращения: 06.01.2025).</w:t>
+        <w:t>СП3хх сенсорные панели оператора // Сайт компании Owen URL: https://owen.ru/product/sp3xx (дата обращения: 06.01.2025).</w:t>
       </w:r>
     </w:p>
     <w:p>
@@ -11796,15 +12224,7 @@
         </w:numPr>
       </w:pPr>
       <w:r>
-        <w:t xml:space="preserve">ПЧВ1 частотный преобразователь // Сайт компании </w:t>
-      </w:r>
-      <w:proofErr w:type="spellStart"/>
-      <w:r>
-        <w:t>Owen</w:t>
-      </w:r>
-      <w:proofErr w:type="spellEnd"/>
-      <w:r>
-        <w:t xml:space="preserve"> URL: https://owen.ru/product/pchv_m01 (дата обращения: 06.01.2025).</w:t>
+        <w:t>ПЧВ1 частотный преобразователь // Сайт компании Owen URL: https://owen.ru/product/pchv_m01 (дата обращения: 06.01.2025).</w:t>
       </w:r>
     </w:p>
     <w:p>
@@ -11816,6 +12236,7 @@
         </w:numPr>
       </w:pPr>
       <w:r>
+        <w:lastRenderedPageBreak/>
         <w:t>Плунжерный дозировочный насос НД 25/400 К14А // Сайт компании АРЕОПАГ URL: https://areopag-spb.ru/pumps/dozirovochnye_plunzhernye/dozirovochnye_nasosy/nd_2_5_25_400_k14a_v/ (дата обращения: 06.01.2025).</w:t>
       </w:r>
     </w:p>
@@ -11828,15 +12249,7 @@
         </w:numPr>
       </w:pPr>
       <w:r>
-        <w:t xml:space="preserve">ПД100 датчик преобразователь избыточного давления // Сайт компании </w:t>
-      </w:r>
-      <w:proofErr w:type="spellStart"/>
-      <w:r>
-        <w:t>Owen</w:t>
-      </w:r>
-      <w:proofErr w:type="spellEnd"/>
-      <w:r>
-        <w:t xml:space="preserve"> URL: https://owen.ru/product/datchik_preobrazovatel_izbitochnogo_davleniya_PD100_dlya_nasosov_kotelnykh_vodosnabzheniya (дата обращения: 06.01.2025).</w:t>
+        <w:t>ПД100 датчик преобразователь избыточного давления // Сайт компании Owen URL: https://owen.ru/product/datchik_preobrazovatel_izbitochnogo_davleniya_PD100_dlya_nasosov_kotelnykh_vodosnabzheniya (дата обращения: 06.01.2025).</w:t>
       </w:r>
     </w:p>
     <w:p>
@@ -11848,15 +12261,7 @@
         </w:numPr>
       </w:pPr>
       <w:r>
-        <w:t xml:space="preserve">АЦМ-6 Автономный цифровой манометр-термометр // Сайт компании </w:t>
-      </w:r>
-      <w:proofErr w:type="spellStart"/>
-      <w:r>
-        <w:t>Геотех</w:t>
-      </w:r>
-      <w:proofErr w:type="spellEnd"/>
-      <w:r>
-        <w:t xml:space="preserve"> URL: https://www.geotekh.ru/site/Production/?value=17 (дата обращения: 06.01.2025).</w:t>
+        <w:t>АЦМ-6 Автономный цифровой манометр-термометр // Сайт компании Геотех URL: https://www.geotekh.ru/site/Production/?value=17 (дата обращения: 06.01.2025).</w:t>
       </w:r>
     </w:p>
     <w:p>
@@ -11868,15 +12273,7 @@
         </w:numPr>
       </w:pPr>
       <w:r>
-        <w:t xml:space="preserve">Официальный сайт // </w:t>
-      </w:r>
-      <w:proofErr w:type="spellStart"/>
-      <w:r>
-        <w:t>Owen</w:t>
-      </w:r>
-      <w:proofErr w:type="spellEnd"/>
-      <w:r>
-        <w:t xml:space="preserve"> URL: https://owen.ru/ (дата обращения: 06.01.2025).</w:t>
+        <w:t>Официальный сайт // Owen URL: https://owen.ru/ (дата обращения: 06.01.2025).</w:t>
       </w:r>
     </w:p>
     <w:p>
@@ -11887,22 +12284,8 @@
           <w:numId w:val="10"/>
         </w:numPr>
       </w:pPr>
-      <w:proofErr w:type="spellStart"/>
-      <w:r>
-        <w:lastRenderedPageBreak/>
-        <w:t>Metrol</w:t>
-      </w:r>
-      <w:proofErr w:type="spellEnd"/>
-      <w:r>
-        <w:t xml:space="preserve"> 100 цифровой манометр // </w:t>
-      </w:r>
-      <w:proofErr w:type="spellStart"/>
-      <w:r>
-        <w:t>Metrolcalibration</w:t>
-      </w:r>
-      <w:proofErr w:type="spellEnd"/>
-      <w:r>
-        <w:t xml:space="preserve"> URL: https://metrol.su/product/manometry-tsifrovye/manometr-tsifrovoy-metrol-100/ (дата обращения: 06.01.2025).</w:t>
+      <w:r>
+        <w:t>Metrol 100 цифровой манометр // Metrolcalibration URL: https://metrol.su/product/manometry-tsifrovye/manometr-tsifrovoy-metrol-100/ (дата обращения: 06.01.2025).</w:t>
       </w:r>
     </w:p>
     <w:sectPr>
@@ -12568,6 +12951,95 @@
     </w:lvl>
   </w:abstractNum>
   <w:abstractNum w:abstractNumId="5" w15:restartNumberingAfterBreak="0">
+    <w:nsid w:val="14390E9E"/>
+    <w:multiLevelType w:val="hybridMultilevel"/>
+    <w:tmpl w:val="290279F2"/>
+    <w:lvl w:ilvl="0" w:tplc="04190001">
+      <w:start w:val="1"/>
+      <w:numFmt w:val="bullet"/>
+      <w:lvlText w:val=""/>
+      <w:lvlJc w:val="left"/>
+      <w:pPr>
+        <w:ind w:left="927" w:hanging="360"/>
+      </w:pPr>
+      <w:rPr>
+        <w:rFonts w:ascii="Symbol" w:hAnsi="Symbol" w:hint="default"/>
+      </w:rPr>
+    </w:lvl>
+    <w:lvl w:ilvl="1" w:tplc="FFFFFFFF" w:tentative="1">
+      <w:start w:val="1"/>
+      <w:numFmt w:val="lowerLetter"/>
+      <w:lvlText w:val="%2."/>
+      <w:lvlJc w:val="left"/>
+      <w:pPr>
+        <w:ind w:left="1647" w:hanging="360"/>
+      </w:pPr>
+    </w:lvl>
+    <w:lvl w:ilvl="2" w:tplc="FFFFFFFF" w:tentative="1">
+      <w:start w:val="1"/>
+      <w:numFmt w:val="lowerRoman"/>
+      <w:lvlText w:val="%3."/>
+      <w:lvlJc w:val="right"/>
+      <w:pPr>
+        <w:ind w:left="2367" w:hanging="180"/>
+      </w:pPr>
+    </w:lvl>
+    <w:lvl w:ilvl="3" w:tplc="FFFFFFFF" w:tentative="1">
+      <w:start w:val="1"/>
+      <w:numFmt w:val="decimal"/>
+      <w:lvlText w:val="%4."/>
+      <w:lvlJc w:val="left"/>
+      <w:pPr>
+        <w:ind w:left="3087" w:hanging="360"/>
+      </w:pPr>
+    </w:lvl>
+    <w:lvl w:ilvl="4" w:tplc="FFFFFFFF" w:tentative="1">
+      <w:start w:val="1"/>
+      <w:numFmt w:val="lowerLetter"/>
+      <w:lvlText w:val="%5."/>
+      <w:lvlJc w:val="left"/>
+      <w:pPr>
+        <w:ind w:left="3807" w:hanging="360"/>
+      </w:pPr>
+    </w:lvl>
+    <w:lvl w:ilvl="5" w:tplc="FFFFFFFF" w:tentative="1">
+      <w:start w:val="1"/>
+      <w:numFmt w:val="lowerRoman"/>
+      <w:lvlText w:val="%6."/>
+      <w:lvlJc w:val="right"/>
+      <w:pPr>
+        <w:ind w:left="4527" w:hanging="180"/>
+      </w:pPr>
+    </w:lvl>
+    <w:lvl w:ilvl="6" w:tplc="FFFFFFFF" w:tentative="1">
+      <w:start w:val="1"/>
+      <w:numFmt w:val="decimal"/>
+      <w:lvlText w:val="%7."/>
+      <w:lvlJc w:val="left"/>
+      <w:pPr>
+        <w:ind w:left="5247" w:hanging="360"/>
+      </w:pPr>
+    </w:lvl>
+    <w:lvl w:ilvl="7" w:tplc="FFFFFFFF" w:tentative="1">
+      <w:start w:val="1"/>
+      <w:numFmt w:val="lowerLetter"/>
+      <w:lvlText w:val="%8."/>
+      <w:lvlJc w:val="left"/>
+      <w:pPr>
+        <w:ind w:left="5967" w:hanging="360"/>
+      </w:pPr>
+    </w:lvl>
+    <w:lvl w:ilvl="8" w:tplc="FFFFFFFF" w:tentative="1">
+      <w:start w:val="1"/>
+      <w:numFmt w:val="lowerRoman"/>
+      <w:lvlText w:val="%9."/>
+      <w:lvlJc w:val="right"/>
+      <w:pPr>
+        <w:ind w:left="6687" w:hanging="180"/>
+      </w:pPr>
+    </w:lvl>
+  </w:abstractNum>
+  <w:abstractNum w:abstractNumId="6" w15:restartNumberingAfterBreak="0">
     <w:nsid w:val="14BC3406"/>
     <w:multiLevelType w:val="hybridMultilevel"/>
     <w:tmpl w:val="0980C8B4"/>
@@ -12653,7 +13125,7 @@
       </w:pPr>
     </w:lvl>
   </w:abstractNum>
-  <w:abstractNum w:abstractNumId="6" w15:restartNumberingAfterBreak="0">
+  <w:abstractNum w:abstractNumId="7" w15:restartNumberingAfterBreak="0">
     <w:nsid w:val="18580DB1"/>
     <w:multiLevelType w:val="multilevel"/>
     <w:tmpl w:val="E8FCA2E2"/>
@@ -12766,7 +13238,120 @@
       </w:pPr>
     </w:lvl>
   </w:abstractNum>
-  <w:abstractNum w:abstractNumId="7" w15:restartNumberingAfterBreak="0">
+  <w:abstractNum w:abstractNumId="8" w15:restartNumberingAfterBreak="0">
+    <w:nsid w:val="28B02013"/>
+    <w:multiLevelType w:val="hybridMultilevel"/>
+    <w:tmpl w:val="510EDCDE"/>
+    <w:lvl w:ilvl="0" w:tplc="04190001">
+      <w:start w:val="1"/>
+      <w:numFmt w:val="bullet"/>
+      <w:lvlText w:val=""/>
+      <w:lvlJc w:val="left"/>
+      <w:pPr>
+        <w:ind w:left="1287" w:hanging="360"/>
+      </w:pPr>
+      <w:rPr>
+        <w:rFonts w:ascii="Symbol" w:hAnsi="Symbol" w:hint="default"/>
+      </w:rPr>
+    </w:lvl>
+    <w:lvl w:ilvl="1" w:tplc="04190003" w:tentative="1">
+      <w:start w:val="1"/>
+      <w:numFmt w:val="bullet"/>
+      <w:lvlText w:val="o"/>
+      <w:lvlJc w:val="left"/>
+      <w:pPr>
+        <w:ind w:left="2007" w:hanging="360"/>
+      </w:pPr>
+      <w:rPr>
+        <w:rFonts w:ascii="Courier New" w:hAnsi="Courier New" w:cs="Courier New" w:hint="default"/>
+      </w:rPr>
+    </w:lvl>
+    <w:lvl w:ilvl="2" w:tplc="04190005" w:tentative="1">
+      <w:start w:val="1"/>
+      <w:numFmt w:val="bullet"/>
+      <w:lvlText w:val=""/>
+      <w:lvlJc w:val="left"/>
+      <w:pPr>
+        <w:ind w:left="2727" w:hanging="360"/>
+      </w:pPr>
+      <w:rPr>
+        <w:rFonts w:ascii="Wingdings" w:hAnsi="Wingdings" w:hint="default"/>
+      </w:rPr>
+    </w:lvl>
+    <w:lvl w:ilvl="3" w:tplc="04190001" w:tentative="1">
+      <w:start w:val="1"/>
+      <w:numFmt w:val="bullet"/>
+      <w:lvlText w:val=""/>
+      <w:lvlJc w:val="left"/>
+      <w:pPr>
+        <w:ind w:left="3447" w:hanging="360"/>
+      </w:pPr>
+      <w:rPr>
+        <w:rFonts w:ascii="Symbol" w:hAnsi="Symbol" w:hint="default"/>
+      </w:rPr>
+    </w:lvl>
+    <w:lvl w:ilvl="4" w:tplc="04190003" w:tentative="1">
+      <w:start w:val="1"/>
+      <w:numFmt w:val="bullet"/>
+      <w:lvlText w:val="o"/>
+      <w:lvlJc w:val="left"/>
+      <w:pPr>
+        <w:ind w:left="4167" w:hanging="360"/>
+      </w:pPr>
+      <w:rPr>
+        <w:rFonts w:ascii="Courier New" w:hAnsi="Courier New" w:cs="Courier New" w:hint="default"/>
+      </w:rPr>
+    </w:lvl>
+    <w:lvl w:ilvl="5" w:tplc="04190005" w:tentative="1">
+      <w:start w:val="1"/>
+      <w:numFmt w:val="bullet"/>
+      <w:lvlText w:val=""/>
+      <w:lvlJc w:val="left"/>
+      <w:pPr>
+        <w:ind w:left="4887" w:hanging="360"/>
+      </w:pPr>
+      <w:rPr>
+        <w:rFonts w:ascii="Wingdings" w:hAnsi="Wingdings" w:hint="default"/>
+      </w:rPr>
+    </w:lvl>
+    <w:lvl w:ilvl="6" w:tplc="04190001" w:tentative="1">
+      <w:start w:val="1"/>
+      <w:numFmt w:val="bullet"/>
+      <w:lvlText w:val=""/>
+      <w:lvlJc w:val="left"/>
+      <w:pPr>
+        <w:ind w:left="5607" w:hanging="360"/>
+      </w:pPr>
+      <w:rPr>
+        <w:rFonts w:ascii="Symbol" w:hAnsi="Symbol" w:hint="default"/>
+      </w:rPr>
+    </w:lvl>
+    <w:lvl w:ilvl="7" w:tplc="04190003" w:tentative="1">
+      <w:start w:val="1"/>
+      <w:numFmt w:val="bullet"/>
+      <w:lvlText w:val="o"/>
+      <w:lvlJc w:val="left"/>
+      <w:pPr>
+        <w:ind w:left="6327" w:hanging="360"/>
+      </w:pPr>
+      <w:rPr>
+        <w:rFonts w:ascii="Courier New" w:hAnsi="Courier New" w:cs="Courier New" w:hint="default"/>
+      </w:rPr>
+    </w:lvl>
+    <w:lvl w:ilvl="8" w:tplc="04190005" w:tentative="1">
+      <w:start w:val="1"/>
+      <w:numFmt w:val="bullet"/>
+      <w:lvlText w:val=""/>
+      <w:lvlJc w:val="left"/>
+      <w:pPr>
+        <w:ind w:left="7047" w:hanging="360"/>
+      </w:pPr>
+      <w:rPr>
+        <w:rFonts w:ascii="Wingdings" w:hAnsi="Wingdings" w:hint="default"/>
+      </w:rPr>
+    </w:lvl>
+  </w:abstractNum>
+  <w:abstractNum w:abstractNumId="9" w15:restartNumberingAfterBreak="0">
     <w:nsid w:val="2AC86AA9"/>
     <w:multiLevelType w:val="hybridMultilevel"/>
     <w:tmpl w:val="7028112C"/>
@@ -12855,7 +13440,7 @@
       </w:pPr>
     </w:lvl>
   </w:abstractNum>
-  <w:abstractNum w:abstractNumId="8" w15:restartNumberingAfterBreak="0">
+  <w:abstractNum w:abstractNumId="10" w15:restartNumberingAfterBreak="0">
     <w:nsid w:val="2C987B45"/>
     <w:multiLevelType w:val="hybridMultilevel"/>
     <w:tmpl w:val="1462635E"/>
@@ -12944,7 +13529,7 @@
       </w:pPr>
     </w:lvl>
   </w:abstractNum>
-  <w:abstractNum w:abstractNumId="9" w15:restartNumberingAfterBreak="0">
+  <w:abstractNum w:abstractNumId="11" w15:restartNumberingAfterBreak="0">
     <w:nsid w:val="2FDE08BB"/>
     <w:multiLevelType w:val="hybridMultilevel"/>
     <w:tmpl w:val="256C0CD0"/>
@@ -13033,7 +13618,96 @@
       </w:pPr>
     </w:lvl>
   </w:abstractNum>
-  <w:abstractNum w:abstractNumId="10" w15:restartNumberingAfterBreak="0">
+  <w:abstractNum w:abstractNumId="12" w15:restartNumberingAfterBreak="0">
+    <w:nsid w:val="35041076"/>
+    <w:multiLevelType w:val="hybridMultilevel"/>
+    <w:tmpl w:val="A0F20B3A"/>
+    <w:lvl w:ilvl="0" w:tplc="04190001">
+      <w:start w:val="1"/>
+      <w:numFmt w:val="bullet"/>
+      <w:lvlText w:val=""/>
+      <w:lvlJc w:val="left"/>
+      <w:pPr>
+        <w:ind w:left="927" w:hanging="360"/>
+      </w:pPr>
+      <w:rPr>
+        <w:rFonts w:ascii="Symbol" w:hAnsi="Symbol" w:hint="default"/>
+      </w:rPr>
+    </w:lvl>
+    <w:lvl w:ilvl="1" w:tplc="FFFFFFFF" w:tentative="1">
+      <w:start w:val="1"/>
+      <w:numFmt w:val="lowerLetter"/>
+      <w:lvlText w:val="%2."/>
+      <w:lvlJc w:val="left"/>
+      <w:pPr>
+        <w:ind w:left="1647" w:hanging="360"/>
+      </w:pPr>
+    </w:lvl>
+    <w:lvl w:ilvl="2" w:tplc="FFFFFFFF" w:tentative="1">
+      <w:start w:val="1"/>
+      <w:numFmt w:val="lowerRoman"/>
+      <w:lvlText w:val="%3."/>
+      <w:lvlJc w:val="right"/>
+      <w:pPr>
+        <w:ind w:left="2367" w:hanging="180"/>
+      </w:pPr>
+    </w:lvl>
+    <w:lvl w:ilvl="3" w:tplc="FFFFFFFF" w:tentative="1">
+      <w:start w:val="1"/>
+      <w:numFmt w:val="decimal"/>
+      <w:lvlText w:val="%4."/>
+      <w:lvlJc w:val="left"/>
+      <w:pPr>
+        <w:ind w:left="3087" w:hanging="360"/>
+      </w:pPr>
+    </w:lvl>
+    <w:lvl w:ilvl="4" w:tplc="FFFFFFFF" w:tentative="1">
+      <w:start w:val="1"/>
+      <w:numFmt w:val="lowerLetter"/>
+      <w:lvlText w:val="%5."/>
+      <w:lvlJc w:val="left"/>
+      <w:pPr>
+        <w:ind w:left="3807" w:hanging="360"/>
+      </w:pPr>
+    </w:lvl>
+    <w:lvl w:ilvl="5" w:tplc="FFFFFFFF" w:tentative="1">
+      <w:start w:val="1"/>
+      <w:numFmt w:val="lowerRoman"/>
+      <w:lvlText w:val="%6."/>
+      <w:lvlJc w:val="right"/>
+      <w:pPr>
+        <w:ind w:left="4527" w:hanging="180"/>
+      </w:pPr>
+    </w:lvl>
+    <w:lvl w:ilvl="6" w:tplc="FFFFFFFF" w:tentative="1">
+      <w:start w:val="1"/>
+      <w:numFmt w:val="decimal"/>
+      <w:lvlText w:val="%7."/>
+      <w:lvlJc w:val="left"/>
+      <w:pPr>
+        <w:ind w:left="5247" w:hanging="360"/>
+      </w:pPr>
+    </w:lvl>
+    <w:lvl w:ilvl="7" w:tplc="FFFFFFFF" w:tentative="1">
+      <w:start w:val="1"/>
+      <w:numFmt w:val="lowerLetter"/>
+      <w:lvlText w:val="%8."/>
+      <w:lvlJc w:val="left"/>
+      <w:pPr>
+        <w:ind w:left="5967" w:hanging="360"/>
+      </w:pPr>
+    </w:lvl>
+    <w:lvl w:ilvl="8" w:tplc="FFFFFFFF" w:tentative="1">
+      <w:start w:val="1"/>
+      <w:numFmt w:val="lowerRoman"/>
+      <w:lvlText w:val="%9."/>
+      <w:lvlJc w:val="right"/>
+      <w:pPr>
+        <w:ind w:left="6687" w:hanging="180"/>
+      </w:pPr>
+    </w:lvl>
+  </w:abstractNum>
+  <w:abstractNum w:abstractNumId="13" w15:restartNumberingAfterBreak="0">
     <w:nsid w:val="384B47BE"/>
     <w:multiLevelType w:val="hybridMultilevel"/>
     <w:tmpl w:val="83CEF120"/>
@@ -13123,7 +13797,7 @@
       </w:pPr>
     </w:lvl>
   </w:abstractNum>
-  <w:abstractNum w:abstractNumId="11" w15:restartNumberingAfterBreak="0">
+  <w:abstractNum w:abstractNumId="14" w15:restartNumberingAfterBreak="0">
     <w:nsid w:val="3F130CA0"/>
     <w:multiLevelType w:val="hybridMultilevel"/>
     <w:tmpl w:val="7E749038"/>
@@ -13212,7 +13886,7 @@
       </w:pPr>
     </w:lvl>
   </w:abstractNum>
-  <w:abstractNum w:abstractNumId="12" w15:restartNumberingAfterBreak="0">
+  <w:abstractNum w:abstractNumId="15" w15:restartNumberingAfterBreak="0">
     <w:nsid w:val="43E26F6C"/>
     <w:multiLevelType w:val="hybridMultilevel"/>
     <w:tmpl w:val="331AD796"/>
@@ -13301,7 +13975,7 @@
       </w:pPr>
     </w:lvl>
   </w:abstractNum>
-  <w:abstractNum w:abstractNumId="13" w15:restartNumberingAfterBreak="0">
+  <w:abstractNum w:abstractNumId="16" w15:restartNumberingAfterBreak="0">
     <w:nsid w:val="45760628"/>
     <w:multiLevelType w:val="hybridMultilevel"/>
     <w:tmpl w:val="FF1EE6CA"/>
@@ -13390,7 +14064,7 @@
       </w:pPr>
     </w:lvl>
   </w:abstractNum>
-  <w:abstractNum w:abstractNumId="14" w15:restartNumberingAfterBreak="0">
+  <w:abstractNum w:abstractNumId="17" w15:restartNumberingAfterBreak="0">
     <w:nsid w:val="45AF1FC6"/>
     <w:multiLevelType w:val="hybridMultilevel"/>
     <w:tmpl w:val="3558F932"/>
@@ -13476,7 +14150,7 @@
       </w:pPr>
     </w:lvl>
   </w:abstractNum>
-  <w:abstractNum w:abstractNumId="15" w15:restartNumberingAfterBreak="0">
+  <w:abstractNum w:abstractNumId="18" w15:restartNumberingAfterBreak="0">
     <w:nsid w:val="51F439D8"/>
     <w:multiLevelType w:val="hybridMultilevel"/>
     <w:tmpl w:val="29DC480C"/>
@@ -13565,7 +14239,96 @@
       </w:pPr>
     </w:lvl>
   </w:abstractNum>
-  <w:abstractNum w:abstractNumId="16" w15:restartNumberingAfterBreak="0">
+  <w:abstractNum w:abstractNumId="19" w15:restartNumberingAfterBreak="0">
+    <w:nsid w:val="540B5FBE"/>
+    <w:multiLevelType w:val="hybridMultilevel"/>
+    <w:tmpl w:val="6C1A9AE0"/>
+    <w:lvl w:ilvl="0" w:tplc="FFFFFFFF">
+      <w:start w:val="1"/>
+      <w:numFmt w:val="decimal"/>
+      <w:lvlText w:val="%1."/>
+      <w:lvlJc w:val="left"/>
+      <w:pPr>
+        <w:ind w:left="927" w:hanging="360"/>
+      </w:pPr>
+      <w:rPr>
+        <w:rFonts w:hint="default"/>
+      </w:rPr>
+    </w:lvl>
+    <w:lvl w:ilvl="1" w:tplc="FFFFFFFF" w:tentative="1">
+      <w:start w:val="1"/>
+      <w:numFmt w:val="lowerLetter"/>
+      <w:lvlText w:val="%2."/>
+      <w:lvlJc w:val="left"/>
+      <w:pPr>
+        <w:ind w:left="1647" w:hanging="360"/>
+      </w:pPr>
+    </w:lvl>
+    <w:lvl w:ilvl="2" w:tplc="FFFFFFFF" w:tentative="1">
+      <w:start w:val="1"/>
+      <w:numFmt w:val="lowerRoman"/>
+      <w:lvlText w:val="%3."/>
+      <w:lvlJc w:val="right"/>
+      <w:pPr>
+        <w:ind w:left="2367" w:hanging="180"/>
+      </w:pPr>
+    </w:lvl>
+    <w:lvl w:ilvl="3" w:tplc="FFFFFFFF" w:tentative="1">
+      <w:start w:val="1"/>
+      <w:numFmt w:val="decimal"/>
+      <w:lvlText w:val="%4."/>
+      <w:lvlJc w:val="left"/>
+      <w:pPr>
+        <w:ind w:left="3087" w:hanging="360"/>
+      </w:pPr>
+    </w:lvl>
+    <w:lvl w:ilvl="4" w:tplc="FFFFFFFF" w:tentative="1">
+      <w:start w:val="1"/>
+      <w:numFmt w:val="lowerLetter"/>
+      <w:lvlText w:val="%5."/>
+      <w:lvlJc w:val="left"/>
+      <w:pPr>
+        <w:ind w:left="3807" w:hanging="360"/>
+      </w:pPr>
+    </w:lvl>
+    <w:lvl w:ilvl="5" w:tplc="FFFFFFFF" w:tentative="1">
+      <w:start w:val="1"/>
+      <w:numFmt w:val="lowerRoman"/>
+      <w:lvlText w:val="%6."/>
+      <w:lvlJc w:val="right"/>
+      <w:pPr>
+        <w:ind w:left="4527" w:hanging="180"/>
+      </w:pPr>
+    </w:lvl>
+    <w:lvl w:ilvl="6" w:tplc="FFFFFFFF" w:tentative="1">
+      <w:start w:val="1"/>
+      <w:numFmt w:val="decimal"/>
+      <w:lvlText w:val="%7."/>
+      <w:lvlJc w:val="left"/>
+      <w:pPr>
+        <w:ind w:left="5247" w:hanging="360"/>
+      </w:pPr>
+    </w:lvl>
+    <w:lvl w:ilvl="7" w:tplc="FFFFFFFF" w:tentative="1">
+      <w:start w:val="1"/>
+      <w:numFmt w:val="lowerLetter"/>
+      <w:lvlText w:val="%8."/>
+      <w:lvlJc w:val="left"/>
+      <w:pPr>
+        <w:ind w:left="5967" w:hanging="360"/>
+      </w:pPr>
+    </w:lvl>
+    <w:lvl w:ilvl="8" w:tplc="FFFFFFFF" w:tentative="1">
+      <w:start w:val="1"/>
+      <w:numFmt w:val="lowerRoman"/>
+      <w:lvlText w:val="%9."/>
+      <w:lvlJc w:val="right"/>
+      <w:pPr>
+        <w:ind w:left="6687" w:hanging="180"/>
+      </w:pPr>
+    </w:lvl>
+  </w:abstractNum>
+  <w:abstractNum w:abstractNumId="20" w15:restartNumberingAfterBreak="0">
     <w:nsid w:val="666E47AA"/>
     <w:multiLevelType w:val="hybridMultilevel"/>
     <w:tmpl w:val="6C1A9AE0"/>
@@ -13654,7 +14417,96 @@
       </w:pPr>
     </w:lvl>
   </w:abstractNum>
-  <w:abstractNum w:abstractNumId="17" w15:restartNumberingAfterBreak="0">
+  <w:abstractNum w:abstractNumId="21" w15:restartNumberingAfterBreak="0">
+    <w:nsid w:val="669E1B39"/>
+    <w:multiLevelType w:val="hybridMultilevel"/>
+    <w:tmpl w:val="01B25638"/>
+    <w:lvl w:ilvl="0" w:tplc="0F5A4C64">
+      <w:start w:val="1"/>
+      <w:numFmt w:val="decimal"/>
+      <w:lvlText w:val="%1."/>
+      <w:lvlJc w:val="left"/>
+      <w:pPr>
+        <w:ind w:left="927" w:hanging="360"/>
+      </w:pPr>
+      <w:rPr>
+        <w:rFonts w:hint="default"/>
+      </w:rPr>
+    </w:lvl>
+    <w:lvl w:ilvl="1" w:tplc="04190019" w:tentative="1">
+      <w:start w:val="1"/>
+      <w:numFmt w:val="lowerLetter"/>
+      <w:lvlText w:val="%2."/>
+      <w:lvlJc w:val="left"/>
+      <w:pPr>
+        <w:ind w:left="1647" w:hanging="360"/>
+      </w:pPr>
+    </w:lvl>
+    <w:lvl w:ilvl="2" w:tplc="0419001B" w:tentative="1">
+      <w:start w:val="1"/>
+      <w:numFmt w:val="lowerRoman"/>
+      <w:lvlText w:val="%3."/>
+      <w:lvlJc w:val="right"/>
+      <w:pPr>
+        <w:ind w:left="2367" w:hanging="180"/>
+      </w:pPr>
+    </w:lvl>
+    <w:lvl w:ilvl="3" w:tplc="0419000F" w:tentative="1">
+      <w:start w:val="1"/>
+      <w:numFmt w:val="decimal"/>
+      <w:lvlText w:val="%4."/>
+      <w:lvlJc w:val="left"/>
+      <w:pPr>
+        <w:ind w:left="3087" w:hanging="360"/>
+      </w:pPr>
+    </w:lvl>
+    <w:lvl w:ilvl="4" w:tplc="04190019" w:tentative="1">
+      <w:start w:val="1"/>
+      <w:numFmt w:val="lowerLetter"/>
+      <w:lvlText w:val="%5."/>
+      <w:lvlJc w:val="left"/>
+      <w:pPr>
+        <w:ind w:left="3807" w:hanging="360"/>
+      </w:pPr>
+    </w:lvl>
+    <w:lvl w:ilvl="5" w:tplc="0419001B" w:tentative="1">
+      <w:start w:val="1"/>
+      <w:numFmt w:val="lowerRoman"/>
+      <w:lvlText w:val="%6."/>
+      <w:lvlJc w:val="right"/>
+      <w:pPr>
+        <w:ind w:left="4527" w:hanging="180"/>
+      </w:pPr>
+    </w:lvl>
+    <w:lvl w:ilvl="6" w:tplc="0419000F" w:tentative="1">
+      <w:start w:val="1"/>
+      <w:numFmt w:val="decimal"/>
+      <w:lvlText w:val="%7."/>
+      <w:lvlJc w:val="left"/>
+      <w:pPr>
+        <w:ind w:left="5247" w:hanging="360"/>
+      </w:pPr>
+    </w:lvl>
+    <w:lvl w:ilvl="7" w:tplc="04190019" w:tentative="1">
+      <w:start w:val="1"/>
+      <w:numFmt w:val="lowerLetter"/>
+      <w:lvlText w:val="%8."/>
+      <w:lvlJc w:val="left"/>
+      <w:pPr>
+        <w:ind w:left="5967" w:hanging="360"/>
+      </w:pPr>
+    </w:lvl>
+    <w:lvl w:ilvl="8" w:tplc="0419001B" w:tentative="1">
+      <w:start w:val="1"/>
+      <w:numFmt w:val="lowerRoman"/>
+      <w:lvlText w:val="%9."/>
+      <w:lvlJc w:val="right"/>
+      <w:pPr>
+        <w:ind w:left="6687" w:hanging="180"/>
+      </w:pPr>
+    </w:lvl>
+  </w:abstractNum>
+  <w:abstractNum w:abstractNumId="22" w15:restartNumberingAfterBreak="0">
     <w:nsid w:val="6DDA1531"/>
     <w:multiLevelType w:val="hybridMultilevel"/>
     <w:tmpl w:val="6C1A9AE0"/>
@@ -13744,13 +14596,13 @@
     </w:lvl>
   </w:abstractNum>
   <w:num w:numId="1" w16cid:durableId="1105923974">
-    <w:abstractNumId w:val="5"/>
+    <w:abstractNumId w:val="6"/>
   </w:num>
   <w:num w:numId="2" w16cid:durableId="955798063">
-    <w:abstractNumId w:val="12"/>
+    <w:abstractNumId w:val="15"/>
   </w:num>
   <w:num w:numId="3" w16cid:durableId="222910266">
-    <w:abstractNumId w:val="6"/>
+    <w:abstractNumId w:val="7"/>
   </w:num>
   <w:num w:numId="4" w16cid:durableId="608008686">
     <w:abstractNumId w:val="2"/>
@@ -13762,7 +14614,7 @@
     <w:abstractNumId w:val="4"/>
   </w:num>
   <w:num w:numId="7" w16cid:durableId="323172399">
-    <w:abstractNumId w:val="16"/>
+    <w:abstractNumId w:val="20"/>
   </w:num>
   <w:num w:numId="8" w16cid:durableId="1679426414">
     <w:abstractNumId w:val="4"/>
@@ -13771,34 +14623,49 @@
     <w:abstractNumId w:val="3"/>
   </w:num>
   <w:num w:numId="10" w16cid:durableId="1401252469">
-    <w:abstractNumId w:val="14"/>
+    <w:abstractNumId w:val="17"/>
   </w:num>
   <w:num w:numId="11" w16cid:durableId="2060932104">
     <w:abstractNumId w:val="1"/>
   </w:num>
   <w:num w:numId="12" w16cid:durableId="526528738">
-    <w:abstractNumId w:val="7"/>
+    <w:abstractNumId w:val="9"/>
   </w:num>
   <w:num w:numId="13" w16cid:durableId="1486893268">
+    <w:abstractNumId w:val="14"/>
+  </w:num>
+  <w:num w:numId="14" w16cid:durableId="1896115192">
+    <w:abstractNumId w:val="16"/>
+  </w:num>
+  <w:num w:numId="15" w16cid:durableId="1568491603">
     <w:abstractNumId w:val="11"/>
   </w:num>
-  <w:num w:numId="14" w16cid:durableId="1896115192">
+  <w:num w:numId="16" w16cid:durableId="1525946660">
+    <w:abstractNumId w:val="10"/>
+  </w:num>
+  <w:num w:numId="17" w16cid:durableId="1088312580">
+    <w:abstractNumId w:val="18"/>
+  </w:num>
+  <w:num w:numId="18" w16cid:durableId="463812027">
     <w:abstractNumId w:val="13"/>
   </w:num>
-  <w:num w:numId="15" w16cid:durableId="1568491603">
-    <w:abstractNumId w:val="9"/>
+  <w:num w:numId="19" w16cid:durableId="823546579">
+    <w:abstractNumId w:val="22"/>
   </w:num>
-  <w:num w:numId="16" w16cid:durableId="1525946660">
+  <w:num w:numId="20" w16cid:durableId="232937264">
+    <w:abstractNumId w:val="21"/>
+  </w:num>
+  <w:num w:numId="21" w16cid:durableId="1332878588">
+    <w:abstractNumId w:val="19"/>
+  </w:num>
+  <w:num w:numId="22" w16cid:durableId="519702489">
+    <w:abstractNumId w:val="12"/>
+  </w:num>
+  <w:num w:numId="23" w16cid:durableId="1805078730">
+    <w:abstractNumId w:val="5"/>
+  </w:num>
+  <w:num w:numId="24" w16cid:durableId="1897230828">
     <w:abstractNumId w:val="8"/>
-  </w:num>
-  <w:num w:numId="17" w16cid:durableId="1088312580">
-    <w:abstractNumId w:val="15"/>
-  </w:num>
-  <w:num w:numId="18" w16cid:durableId="463812027">
-    <w:abstractNumId w:val="10"/>
-  </w:num>
-  <w:num w:numId="19" w16cid:durableId="823546579">
-    <w:abstractNumId w:val="17"/>
   </w:num>
 </w:numbering>
 </file>

</xml_diff>

<commit_message>
add to report conclusion for program info
</commit_message>
<xml_diff>
--- a/Report/ВКР.docx
+++ b/Report/ВКР.docx
@@ -11964,12 +11964,220 @@
     <w:p>
       <w:pPr>
         <w:pStyle w:val="2"/>
+        <w:rPr>
+          <w:lang w:val="en-US"/>
+        </w:rPr>
       </w:pPr>
       <w:r>
         <w:lastRenderedPageBreak/>
         <w:t>Выводы по разделу</w:t>
       </w:r>
       <w:bookmarkEnd w:id="26"/>
+    </w:p>
+    <w:p>
+      <w:pPr>
+        <w:suppressAutoHyphens w:val="0"/>
+        <w:spacing w:line="360" w:lineRule="auto"/>
+        <w:ind w:firstLine="567"/>
+        <w:contextualSpacing/>
+        <w:jc w:val="both"/>
+        <w:rPr>
+          <w:rFonts w:eastAsia="DengXian"/>
+          <w:kern w:val="2"/>
+          <w:sz w:val="28"/>
+          <w:szCs w:val="24"/>
+          <w:lang w:eastAsia="ru-RU"/>
+        </w:rPr>
+      </w:pPr>
+      <w:r>
+        <w:rPr>
+          <w:rFonts w:eastAsia="DengXian"/>
+          <w:kern w:val="2"/>
+          <w:sz w:val="28"/>
+          <w:szCs w:val="24"/>
+          <w:lang w:eastAsia="ru-RU"/>
+        </w:rPr>
+        <w:t>В данном разделе представлены ключевые принципы работы и этапы подготовки стенда СИГ к проведению испытаний, а также детально описаны три режима его функционирования: ручной, циклический и статический.</w:t>
+      </w:r>
+    </w:p>
+    <w:p>
+      <w:pPr>
+        <w:suppressAutoHyphens w:val="0"/>
+        <w:spacing w:line="360" w:lineRule="auto"/>
+        <w:ind w:firstLine="567"/>
+        <w:contextualSpacing/>
+        <w:jc w:val="both"/>
+        <w:rPr>
+          <w:rFonts w:eastAsia="DengXian"/>
+          <w:kern w:val="2"/>
+          <w:sz w:val="28"/>
+          <w:szCs w:val="24"/>
+          <w:lang w:eastAsia="ru-RU"/>
+        </w:rPr>
+      </w:pPr>
+      <w:r>
+        <w:rPr>
+          <w:rFonts w:eastAsia="DengXian"/>
+          <w:kern w:val="2"/>
+          <w:sz w:val="28"/>
+          <w:szCs w:val="24"/>
+          <w:lang w:eastAsia="ru-RU"/>
+        </w:rPr>
+        <w:t>На основании анализа общей схемы устройства и алгоритмов работы выделены следующие важные аспекты:</w:t>
+      </w:r>
+    </w:p>
+    <w:p>
+      <w:pPr>
+        <w:numPr>
+          <w:ilvl w:val="0"/>
+          <w:numId w:val="25"/>
+        </w:numPr>
+        <w:suppressAutoHyphens w:val="0"/>
+        <w:spacing w:line="360" w:lineRule="auto"/>
+        <w:contextualSpacing/>
+        <w:jc w:val="both"/>
+        <w:rPr>
+          <w:rFonts w:eastAsia="DengXian"/>
+          <w:kern w:val="2"/>
+          <w:sz w:val="28"/>
+          <w:szCs w:val="24"/>
+          <w:lang w:eastAsia="ru-RU"/>
+        </w:rPr>
+      </w:pPr>
+      <w:r>
+        <w:rPr>
+          <w:rFonts w:eastAsia="DengXian"/>
+          <w:kern w:val="2"/>
+          <w:sz w:val="28"/>
+          <w:szCs w:val="24"/>
+          <w:lang w:eastAsia="ru-RU"/>
+        </w:rPr>
+        <w:t>Подготовка стенда включает в себя последовательные действия по настройке гидравлической системы, установке испытуемого изделия и обеспечению герметичности гидробака. Процесс включает как ручные операции, так и автоматизированные процедуры с использованием насосов и кранов.</w:t>
+      </w:r>
+    </w:p>
+    <w:p>
+      <w:pPr>
+        <w:numPr>
+          <w:ilvl w:val="0"/>
+          <w:numId w:val="25"/>
+        </w:numPr>
+        <w:suppressAutoHyphens w:val="0"/>
+        <w:spacing w:line="360" w:lineRule="auto"/>
+        <w:contextualSpacing/>
+        <w:jc w:val="both"/>
+        <w:rPr>
+          <w:rFonts w:eastAsia="DengXian"/>
+          <w:kern w:val="2"/>
+          <w:sz w:val="28"/>
+          <w:szCs w:val="24"/>
+          <w:lang w:eastAsia="ru-RU"/>
+        </w:rPr>
+      </w:pPr>
+      <w:r>
+        <w:rPr>
+          <w:rFonts w:eastAsia="DengXian"/>
+          <w:kern w:val="2"/>
+          <w:sz w:val="28"/>
+          <w:szCs w:val="24"/>
+          <w:lang w:eastAsia="ru-RU"/>
+        </w:rPr>
+        <w:t>Ручной режим работы позволяет оператору напрямую управлять двигателем с помощью кнопок и сенсорного экрана. Это упрощает отладку стенда и проведение нестандартных испытаний. Особое внимание уделено функциональности кнопок и алгоритму задания частоты работы двигателя.</w:t>
+      </w:r>
+    </w:p>
+    <w:p>
+      <w:pPr>
+        <w:numPr>
+          <w:ilvl w:val="0"/>
+          <w:numId w:val="25"/>
+        </w:numPr>
+        <w:suppressAutoHyphens w:val="0"/>
+        <w:spacing w:line="360" w:lineRule="auto"/>
+        <w:contextualSpacing/>
+        <w:jc w:val="both"/>
+        <w:rPr>
+          <w:rFonts w:eastAsia="DengXian"/>
+          <w:kern w:val="2"/>
+          <w:sz w:val="28"/>
+          <w:szCs w:val="24"/>
+          <w:lang w:eastAsia="ru-RU"/>
+        </w:rPr>
+      </w:pPr>
+      <w:r>
+        <w:rPr>
+          <w:rFonts w:eastAsia="DengXian"/>
+          <w:kern w:val="2"/>
+          <w:sz w:val="28"/>
+          <w:szCs w:val="24"/>
+          <w:lang w:eastAsia="ru-RU"/>
+        </w:rPr>
+        <w:t>Циклический режим предназначен для проверки изделия на устойчивость к изменениям давления. Описаны параметры, которые задаются пользователем, а также особенности функционирования режима, включая график давления и требования к удержанию заданной скорости подъема давления.</w:t>
+      </w:r>
+    </w:p>
+    <w:p>
+      <w:pPr>
+        <w:numPr>
+          <w:ilvl w:val="0"/>
+          <w:numId w:val="25"/>
+        </w:numPr>
+        <w:suppressAutoHyphens w:val="0"/>
+        <w:spacing w:line="360" w:lineRule="auto"/>
+        <w:contextualSpacing/>
+        <w:jc w:val="both"/>
+        <w:rPr>
+          <w:rFonts w:eastAsia="DengXian"/>
+          <w:kern w:val="2"/>
+          <w:sz w:val="28"/>
+          <w:szCs w:val="24"/>
+          <w:lang w:eastAsia="ru-RU"/>
+        </w:rPr>
+      </w:pPr>
+      <w:r>
+        <w:rPr>
+          <w:rFonts w:eastAsia="DengXian"/>
+          <w:kern w:val="2"/>
+          <w:sz w:val="28"/>
+          <w:szCs w:val="24"/>
+          <w:lang w:eastAsia="ru-RU"/>
+        </w:rPr>
+        <w:t>Статический режим направлен на оценку надежности изделия при длительном воздействии различных уровней давления. Рассмотрены особенности алгоритма, такие как работа с шагом ступени давления и изменяемое время удержания в зависимости от уровня давления.</w:t>
+      </w:r>
+    </w:p>
+    <w:p>
+      <w:pPr>
+        <w:suppressAutoHyphens w:val="0"/>
+        <w:spacing w:line="360" w:lineRule="auto"/>
+        <w:ind w:firstLine="567"/>
+        <w:contextualSpacing/>
+        <w:jc w:val="both"/>
+        <w:rPr>
+          <w:rFonts w:eastAsia="DengXian"/>
+          <w:kern w:val="2"/>
+          <w:sz w:val="28"/>
+          <w:szCs w:val="24"/>
+          <w:lang w:eastAsia="ru-RU"/>
+        </w:rPr>
+      </w:pPr>
+      <w:r>
+        <w:rPr>
+          <w:rFonts w:eastAsia="DengXian"/>
+          <w:kern w:val="2"/>
+          <w:sz w:val="28"/>
+          <w:szCs w:val="24"/>
+          <w:lang w:eastAsia="ru-RU"/>
+        </w:rPr>
+        <w:t xml:space="preserve">В целом, в разделе выделены основные этапы подготовки и работы стенда, а также требования к алгоритмам для реализации всех режимов. Детализация процессов и параметров обеспечивает основу для дальнейшей разработки программного обеспечения и механической части стенда. Реализация описанных </w:t>
+      </w:r>
+      <w:r>
+        <w:rPr>
+          <w:rFonts w:eastAsia="DengXian"/>
+          <w:kern w:val="2"/>
+          <w:sz w:val="28"/>
+          <w:szCs w:val="24"/>
+          <w:lang w:eastAsia="ru-RU"/>
+        </w:rPr>
+        <w:lastRenderedPageBreak/>
+        <w:t>алгоритмов позволит проводить испытания с высокой точностью и эффективностью, обеспечивая соответствие техническим требованиям проекта.</w:t>
+      </w:r>
     </w:p>
     <w:p>
       <w:pPr>
@@ -12224,6 +12432,7 @@
         </w:numPr>
       </w:pPr>
       <w:r>
+        <w:lastRenderedPageBreak/>
         <w:t>ПЧВ1 частотный преобразователь // Сайт компании Owen URL: https://owen.ru/product/pchv_m01 (дата обращения: 06.01.2025).</w:t>
       </w:r>
     </w:p>
@@ -12236,7 +12445,6 @@
         </w:numPr>
       </w:pPr>
       <w:r>
-        <w:lastRenderedPageBreak/>
         <w:t>Плунжерный дозировочный насос НД 25/400 К14А // Сайт компании АРЕОПАГ URL: https://areopag-spb.ru/pumps/dozirovochnye_plunzhernye/dozirovochnye_nasosy/nd_2_5_25_400_k14a_v/ (дата обращения: 06.01.2025).</w:t>
       </w:r>
     </w:p>
@@ -12834,6 +13042,119 @@
     </w:lvl>
   </w:abstractNum>
   <w:abstractNum w:abstractNumId="4" w15:restartNumberingAfterBreak="0">
+    <w:nsid w:val="11AC1656"/>
+    <w:multiLevelType w:val="multilevel"/>
+    <w:tmpl w:val="08D65130"/>
+    <w:lvl w:ilvl="0">
+      <w:start w:val="1"/>
+      <w:numFmt w:val="decimal"/>
+      <w:lvlText w:val="%1."/>
+      <w:lvlJc w:val="left"/>
+      <w:pPr>
+        <w:tabs>
+          <w:tab w:val="num" w:pos="720"/>
+        </w:tabs>
+        <w:ind w:left="720" w:hanging="360"/>
+      </w:pPr>
+    </w:lvl>
+    <w:lvl w:ilvl="1" w:tentative="1">
+      <w:start w:val="1"/>
+      <w:numFmt w:val="decimal"/>
+      <w:lvlText w:val="%2."/>
+      <w:lvlJc w:val="left"/>
+      <w:pPr>
+        <w:tabs>
+          <w:tab w:val="num" w:pos="1440"/>
+        </w:tabs>
+        <w:ind w:left="1440" w:hanging="360"/>
+      </w:pPr>
+    </w:lvl>
+    <w:lvl w:ilvl="2" w:tentative="1">
+      <w:start w:val="1"/>
+      <w:numFmt w:val="decimal"/>
+      <w:lvlText w:val="%3."/>
+      <w:lvlJc w:val="left"/>
+      <w:pPr>
+        <w:tabs>
+          <w:tab w:val="num" w:pos="2160"/>
+        </w:tabs>
+        <w:ind w:left="2160" w:hanging="360"/>
+      </w:pPr>
+    </w:lvl>
+    <w:lvl w:ilvl="3" w:tentative="1">
+      <w:start w:val="1"/>
+      <w:numFmt w:val="decimal"/>
+      <w:lvlText w:val="%4."/>
+      <w:lvlJc w:val="left"/>
+      <w:pPr>
+        <w:tabs>
+          <w:tab w:val="num" w:pos="2880"/>
+        </w:tabs>
+        <w:ind w:left="2880" w:hanging="360"/>
+      </w:pPr>
+    </w:lvl>
+    <w:lvl w:ilvl="4" w:tentative="1">
+      <w:start w:val="1"/>
+      <w:numFmt w:val="decimal"/>
+      <w:lvlText w:val="%5."/>
+      <w:lvlJc w:val="left"/>
+      <w:pPr>
+        <w:tabs>
+          <w:tab w:val="num" w:pos="3600"/>
+        </w:tabs>
+        <w:ind w:left="3600" w:hanging="360"/>
+      </w:pPr>
+    </w:lvl>
+    <w:lvl w:ilvl="5" w:tentative="1">
+      <w:start w:val="1"/>
+      <w:numFmt w:val="decimal"/>
+      <w:lvlText w:val="%6."/>
+      <w:lvlJc w:val="left"/>
+      <w:pPr>
+        <w:tabs>
+          <w:tab w:val="num" w:pos="4320"/>
+        </w:tabs>
+        <w:ind w:left="4320" w:hanging="360"/>
+      </w:pPr>
+    </w:lvl>
+    <w:lvl w:ilvl="6" w:tentative="1">
+      <w:start w:val="1"/>
+      <w:numFmt w:val="decimal"/>
+      <w:lvlText w:val="%7."/>
+      <w:lvlJc w:val="left"/>
+      <w:pPr>
+        <w:tabs>
+          <w:tab w:val="num" w:pos="5040"/>
+        </w:tabs>
+        <w:ind w:left="5040" w:hanging="360"/>
+      </w:pPr>
+    </w:lvl>
+    <w:lvl w:ilvl="7" w:tentative="1">
+      <w:start w:val="1"/>
+      <w:numFmt w:val="decimal"/>
+      <w:lvlText w:val="%8."/>
+      <w:lvlJc w:val="left"/>
+      <w:pPr>
+        <w:tabs>
+          <w:tab w:val="num" w:pos="5760"/>
+        </w:tabs>
+        <w:ind w:left="5760" w:hanging="360"/>
+      </w:pPr>
+    </w:lvl>
+    <w:lvl w:ilvl="8" w:tentative="1">
+      <w:start w:val="1"/>
+      <w:numFmt w:val="decimal"/>
+      <w:lvlText w:val="%9."/>
+      <w:lvlJc w:val="left"/>
+      <w:pPr>
+        <w:tabs>
+          <w:tab w:val="num" w:pos="6480"/>
+        </w:tabs>
+        <w:ind w:left="6480" w:hanging="360"/>
+      </w:pPr>
+    </w:lvl>
+  </w:abstractNum>
+  <w:abstractNum w:abstractNumId="5" w15:restartNumberingAfterBreak="0">
     <w:nsid w:val="12B84AD0"/>
     <w:multiLevelType w:val="multilevel"/>
     <w:tmpl w:val="B9741522"/>
@@ -12950,7 +13271,7 @@
       </w:rPr>
     </w:lvl>
   </w:abstractNum>
-  <w:abstractNum w:abstractNumId="5" w15:restartNumberingAfterBreak="0">
+  <w:abstractNum w:abstractNumId="6" w15:restartNumberingAfterBreak="0">
     <w:nsid w:val="14390E9E"/>
     <w:multiLevelType w:val="hybridMultilevel"/>
     <w:tmpl w:val="290279F2"/>
@@ -13039,7 +13360,7 @@
       </w:pPr>
     </w:lvl>
   </w:abstractNum>
-  <w:abstractNum w:abstractNumId="6" w15:restartNumberingAfterBreak="0">
+  <w:abstractNum w:abstractNumId="7" w15:restartNumberingAfterBreak="0">
     <w:nsid w:val="14BC3406"/>
     <w:multiLevelType w:val="hybridMultilevel"/>
     <w:tmpl w:val="0980C8B4"/>
@@ -13125,7 +13446,7 @@
       </w:pPr>
     </w:lvl>
   </w:abstractNum>
-  <w:abstractNum w:abstractNumId="7" w15:restartNumberingAfterBreak="0">
+  <w:abstractNum w:abstractNumId="8" w15:restartNumberingAfterBreak="0">
     <w:nsid w:val="18580DB1"/>
     <w:multiLevelType w:val="multilevel"/>
     <w:tmpl w:val="E8FCA2E2"/>
@@ -13238,7 +13559,7 @@
       </w:pPr>
     </w:lvl>
   </w:abstractNum>
-  <w:abstractNum w:abstractNumId="8" w15:restartNumberingAfterBreak="0">
+  <w:abstractNum w:abstractNumId="9" w15:restartNumberingAfterBreak="0">
     <w:nsid w:val="28B02013"/>
     <w:multiLevelType w:val="hybridMultilevel"/>
     <w:tmpl w:val="510EDCDE"/>
@@ -13351,7 +13672,7 @@
       </w:rPr>
     </w:lvl>
   </w:abstractNum>
-  <w:abstractNum w:abstractNumId="9" w15:restartNumberingAfterBreak="0">
+  <w:abstractNum w:abstractNumId="10" w15:restartNumberingAfterBreak="0">
     <w:nsid w:val="2AC86AA9"/>
     <w:multiLevelType w:val="hybridMultilevel"/>
     <w:tmpl w:val="7028112C"/>
@@ -13440,7 +13761,7 @@
       </w:pPr>
     </w:lvl>
   </w:abstractNum>
-  <w:abstractNum w:abstractNumId="10" w15:restartNumberingAfterBreak="0">
+  <w:abstractNum w:abstractNumId="11" w15:restartNumberingAfterBreak="0">
     <w:nsid w:val="2C987B45"/>
     <w:multiLevelType w:val="hybridMultilevel"/>
     <w:tmpl w:val="1462635E"/>
@@ -13529,7 +13850,7 @@
       </w:pPr>
     </w:lvl>
   </w:abstractNum>
-  <w:abstractNum w:abstractNumId="11" w15:restartNumberingAfterBreak="0">
+  <w:abstractNum w:abstractNumId="12" w15:restartNumberingAfterBreak="0">
     <w:nsid w:val="2FDE08BB"/>
     <w:multiLevelType w:val="hybridMultilevel"/>
     <w:tmpl w:val="256C0CD0"/>
@@ -13618,7 +13939,7 @@
       </w:pPr>
     </w:lvl>
   </w:abstractNum>
-  <w:abstractNum w:abstractNumId="12" w15:restartNumberingAfterBreak="0">
+  <w:abstractNum w:abstractNumId="13" w15:restartNumberingAfterBreak="0">
     <w:nsid w:val="35041076"/>
     <w:multiLevelType w:val="hybridMultilevel"/>
     <w:tmpl w:val="A0F20B3A"/>
@@ -13707,7 +14028,7 @@
       </w:pPr>
     </w:lvl>
   </w:abstractNum>
-  <w:abstractNum w:abstractNumId="13" w15:restartNumberingAfterBreak="0">
+  <w:abstractNum w:abstractNumId="14" w15:restartNumberingAfterBreak="0">
     <w:nsid w:val="384B47BE"/>
     <w:multiLevelType w:val="hybridMultilevel"/>
     <w:tmpl w:val="83CEF120"/>
@@ -13797,7 +14118,7 @@
       </w:pPr>
     </w:lvl>
   </w:abstractNum>
-  <w:abstractNum w:abstractNumId="14" w15:restartNumberingAfterBreak="0">
+  <w:abstractNum w:abstractNumId="15" w15:restartNumberingAfterBreak="0">
     <w:nsid w:val="3F130CA0"/>
     <w:multiLevelType w:val="hybridMultilevel"/>
     <w:tmpl w:val="7E749038"/>
@@ -13886,7 +14207,7 @@
       </w:pPr>
     </w:lvl>
   </w:abstractNum>
-  <w:abstractNum w:abstractNumId="15" w15:restartNumberingAfterBreak="0">
+  <w:abstractNum w:abstractNumId="16" w15:restartNumberingAfterBreak="0">
     <w:nsid w:val="43E26F6C"/>
     <w:multiLevelType w:val="hybridMultilevel"/>
     <w:tmpl w:val="331AD796"/>
@@ -13975,7 +14296,7 @@
       </w:pPr>
     </w:lvl>
   </w:abstractNum>
-  <w:abstractNum w:abstractNumId="16" w15:restartNumberingAfterBreak="0">
+  <w:abstractNum w:abstractNumId="17" w15:restartNumberingAfterBreak="0">
     <w:nsid w:val="45760628"/>
     <w:multiLevelType w:val="hybridMultilevel"/>
     <w:tmpl w:val="FF1EE6CA"/>
@@ -14064,7 +14385,7 @@
       </w:pPr>
     </w:lvl>
   </w:abstractNum>
-  <w:abstractNum w:abstractNumId="17" w15:restartNumberingAfterBreak="0">
+  <w:abstractNum w:abstractNumId="18" w15:restartNumberingAfterBreak="0">
     <w:nsid w:val="45AF1FC6"/>
     <w:multiLevelType w:val="hybridMultilevel"/>
     <w:tmpl w:val="3558F932"/>
@@ -14150,7 +14471,7 @@
       </w:pPr>
     </w:lvl>
   </w:abstractNum>
-  <w:abstractNum w:abstractNumId="18" w15:restartNumberingAfterBreak="0">
+  <w:abstractNum w:abstractNumId="19" w15:restartNumberingAfterBreak="0">
     <w:nsid w:val="51F439D8"/>
     <w:multiLevelType w:val="hybridMultilevel"/>
     <w:tmpl w:val="29DC480C"/>
@@ -14239,7 +14560,7 @@
       </w:pPr>
     </w:lvl>
   </w:abstractNum>
-  <w:abstractNum w:abstractNumId="19" w15:restartNumberingAfterBreak="0">
+  <w:abstractNum w:abstractNumId="20" w15:restartNumberingAfterBreak="0">
     <w:nsid w:val="540B5FBE"/>
     <w:multiLevelType w:val="hybridMultilevel"/>
     <w:tmpl w:val="6C1A9AE0"/>
@@ -14328,7 +14649,7 @@
       </w:pPr>
     </w:lvl>
   </w:abstractNum>
-  <w:abstractNum w:abstractNumId="20" w15:restartNumberingAfterBreak="0">
+  <w:abstractNum w:abstractNumId="21" w15:restartNumberingAfterBreak="0">
     <w:nsid w:val="666E47AA"/>
     <w:multiLevelType w:val="hybridMultilevel"/>
     <w:tmpl w:val="6C1A9AE0"/>
@@ -14417,7 +14738,7 @@
       </w:pPr>
     </w:lvl>
   </w:abstractNum>
-  <w:abstractNum w:abstractNumId="21" w15:restartNumberingAfterBreak="0">
+  <w:abstractNum w:abstractNumId="22" w15:restartNumberingAfterBreak="0">
     <w:nsid w:val="669E1B39"/>
     <w:multiLevelType w:val="hybridMultilevel"/>
     <w:tmpl w:val="01B25638"/>
@@ -14506,7 +14827,7 @@
       </w:pPr>
     </w:lvl>
   </w:abstractNum>
-  <w:abstractNum w:abstractNumId="22" w15:restartNumberingAfterBreak="0">
+  <w:abstractNum w:abstractNumId="23" w15:restartNumberingAfterBreak="0">
     <w:nsid w:val="6DDA1531"/>
     <w:multiLevelType w:val="hybridMultilevel"/>
     <w:tmpl w:val="6C1A9AE0"/>
@@ -14596,13 +14917,13 @@
     </w:lvl>
   </w:abstractNum>
   <w:num w:numId="1" w16cid:durableId="1105923974">
-    <w:abstractNumId w:val="6"/>
+    <w:abstractNumId w:val="7"/>
   </w:num>
   <w:num w:numId="2" w16cid:durableId="955798063">
-    <w:abstractNumId w:val="15"/>
+    <w:abstractNumId w:val="16"/>
   </w:num>
   <w:num w:numId="3" w16cid:durableId="222910266">
-    <w:abstractNumId w:val="7"/>
+    <w:abstractNumId w:val="8"/>
   </w:num>
   <w:num w:numId="4" w16cid:durableId="608008686">
     <w:abstractNumId w:val="2"/>
@@ -14611,61 +14932,64 @@
     <w:abstractNumId w:val="0"/>
   </w:num>
   <w:num w:numId="6" w16cid:durableId="1319185897">
-    <w:abstractNumId w:val="4"/>
+    <w:abstractNumId w:val="5"/>
   </w:num>
   <w:num w:numId="7" w16cid:durableId="323172399">
-    <w:abstractNumId w:val="20"/>
+    <w:abstractNumId w:val="21"/>
   </w:num>
   <w:num w:numId="8" w16cid:durableId="1679426414">
-    <w:abstractNumId w:val="4"/>
+    <w:abstractNumId w:val="5"/>
   </w:num>
   <w:num w:numId="9" w16cid:durableId="62870713">
     <w:abstractNumId w:val="3"/>
   </w:num>
   <w:num w:numId="10" w16cid:durableId="1401252469">
-    <w:abstractNumId w:val="17"/>
+    <w:abstractNumId w:val="18"/>
   </w:num>
   <w:num w:numId="11" w16cid:durableId="2060932104">
     <w:abstractNumId w:val="1"/>
   </w:num>
   <w:num w:numId="12" w16cid:durableId="526528738">
+    <w:abstractNumId w:val="10"/>
+  </w:num>
+  <w:num w:numId="13" w16cid:durableId="1486893268">
+    <w:abstractNumId w:val="15"/>
+  </w:num>
+  <w:num w:numId="14" w16cid:durableId="1896115192">
+    <w:abstractNumId w:val="17"/>
+  </w:num>
+  <w:num w:numId="15" w16cid:durableId="1568491603">
+    <w:abstractNumId w:val="12"/>
+  </w:num>
+  <w:num w:numId="16" w16cid:durableId="1525946660">
+    <w:abstractNumId w:val="11"/>
+  </w:num>
+  <w:num w:numId="17" w16cid:durableId="1088312580">
+    <w:abstractNumId w:val="19"/>
+  </w:num>
+  <w:num w:numId="18" w16cid:durableId="463812027">
+    <w:abstractNumId w:val="14"/>
+  </w:num>
+  <w:num w:numId="19" w16cid:durableId="823546579">
+    <w:abstractNumId w:val="23"/>
+  </w:num>
+  <w:num w:numId="20" w16cid:durableId="232937264">
+    <w:abstractNumId w:val="22"/>
+  </w:num>
+  <w:num w:numId="21" w16cid:durableId="1332878588">
+    <w:abstractNumId w:val="20"/>
+  </w:num>
+  <w:num w:numId="22" w16cid:durableId="519702489">
+    <w:abstractNumId w:val="13"/>
+  </w:num>
+  <w:num w:numId="23" w16cid:durableId="1805078730">
+    <w:abstractNumId w:val="6"/>
+  </w:num>
+  <w:num w:numId="24" w16cid:durableId="1897230828">
     <w:abstractNumId w:val="9"/>
   </w:num>
-  <w:num w:numId="13" w16cid:durableId="1486893268">
-    <w:abstractNumId w:val="14"/>
-  </w:num>
-  <w:num w:numId="14" w16cid:durableId="1896115192">
-    <w:abstractNumId w:val="16"/>
-  </w:num>
-  <w:num w:numId="15" w16cid:durableId="1568491603">
-    <w:abstractNumId w:val="11"/>
-  </w:num>
-  <w:num w:numId="16" w16cid:durableId="1525946660">
-    <w:abstractNumId w:val="10"/>
-  </w:num>
-  <w:num w:numId="17" w16cid:durableId="1088312580">
-    <w:abstractNumId w:val="18"/>
-  </w:num>
-  <w:num w:numId="18" w16cid:durableId="463812027">
-    <w:abstractNumId w:val="13"/>
-  </w:num>
-  <w:num w:numId="19" w16cid:durableId="823546579">
-    <w:abstractNumId w:val="22"/>
-  </w:num>
-  <w:num w:numId="20" w16cid:durableId="232937264">
-    <w:abstractNumId w:val="21"/>
-  </w:num>
-  <w:num w:numId="21" w16cid:durableId="1332878588">
-    <w:abstractNumId w:val="19"/>
-  </w:num>
-  <w:num w:numId="22" w16cid:durableId="519702489">
-    <w:abstractNumId w:val="12"/>
-  </w:num>
-  <w:num w:numId="23" w16cid:durableId="1805078730">
-    <w:abstractNumId w:val="5"/>
-  </w:num>
-  <w:num w:numId="24" w16cid:durableId="1897230828">
-    <w:abstractNumId w:val="8"/>
+  <w:num w:numId="25" w16cid:durableId="2051563823">
+    <w:abstractNumId w:val="4"/>
   </w:num>
 </w:numbering>
 </file>
@@ -15107,7 +15431,6 @@
   <w:style w:type="character" w:default="1" w:styleId="a1">
     <w:name w:val="Default Paragraph Font"/>
     <w:uiPriority w:val="1"/>
-    <w:semiHidden/>
     <w:unhideWhenUsed/>
   </w:style>
   <w:style w:type="table" w:default="1" w:styleId="a2">

</xml_diff>